<commit_message>
Updated supporting docs and minor edits in resources
</commit_message>
<xml_diff>
--- a/erb/app/src/main/resources/staticData/supportingDocs/Actions_Brainstorming_Instructions.docx
+++ b/erb/app/src/main/resources/staticData/supportingDocs/Actions_Brainstorming_Instructions.docx
@@ -4,11 +4,14 @@
   <w:body>
     <w:p>
       <w:pPr>
-        <w:pStyle w:val="Title"/>
+        <w:pStyle w:val="Heading1"/>
+        <w:spacing w:before="0" w:line="240" w:lineRule="auto"/>
         <w:rPr>
           <w:rStyle w:val="normaltextrun"/>
           <w:b/>
           <w:bCs/>
+          <w:sz w:val="48"/>
+          <w:szCs w:val="48"/>
         </w:rPr>
       </w:pPr>
       <w:r>
@@ -16,16 +19,81 @@
           <w:rStyle w:val="normaltextrun"/>
           <w:b/>
           <w:bCs/>
-        </w:rPr>
-        <w:t>Actions Brainstorming</w:t>
+          <w:sz w:val="48"/>
+          <w:szCs w:val="48"/>
+        </w:rPr>
+        <w:t>Action</w:t>
       </w:r>
       <w:r>
         <w:rPr>
           <w:rStyle w:val="normaltextrun"/>
           <w:b/>
           <w:bCs/>
-        </w:rPr>
-        <w:t xml:space="preserve"> Instructions</w:t>
+          <w:sz w:val="48"/>
+          <w:szCs w:val="48"/>
+        </w:rPr>
+        <w:t>s</w:t>
+      </w:r>
+      <w:r>
+        <w:rPr>
+          <w:rStyle w:val="normaltextrun"/>
+          <w:b/>
+          <w:bCs/>
+          <w:sz w:val="48"/>
+          <w:szCs w:val="48"/>
+        </w:rPr>
+        <w:t xml:space="preserve"> </w:t>
+      </w:r>
+      <w:r>
+        <w:rPr>
+          <w:rStyle w:val="normaltextrun"/>
+          <w:b/>
+          <w:bCs/>
+          <w:sz w:val="48"/>
+          <w:szCs w:val="48"/>
+        </w:rPr>
+        <w:t>Brainstorming</w:t>
+      </w:r>
+      <w:r>
+        <w:rPr>
+          <w:rStyle w:val="normaltextrun"/>
+          <w:b/>
+          <w:bCs/>
+          <w:sz w:val="48"/>
+          <w:szCs w:val="48"/>
+        </w:rPr>
+        <w:t xml:space="preserve"> </w:t>
+      </w:r>
+      <w:r>
+        <w:rPr>
+          <w:rStyle w:val="normaltextrun"/>
+          <w:b/>
+          <w:bCs/>
+          <w:sz w:val="48"/>
+          <w:szCs w:val="48"/>
+        </w:rPr>
+        <w:t>Instructions</w:t>
+      </w:r>
+    </w:p>
+    <w:p>
+      <w:pPr>
+        <w:pStyle w:val="Heading1"/>
+        <w:spacing w:before="0" w:line="240" w:lineRule="auto"/>
+        <w:rPr>
+          <w:b/>
+          <w:bCs/>
+          <w:sz w:val="32"/>
+          <w:szCs w:val="32"/>
+        </w:rPr>
+      </w:pPr>
+      <w:r>
+        <w:rPr>
+          <w:b/>
+          <w:bCs/>
+          <w:sz w:val="32"/>
+          <w:szCs w:val="32"/>
+        </w:rPr>
+        <w:t>Overview</w:t>
       </w:r>
     </w:p>
     <w:p>
@@ -47,17 +115,12 @@
           <w:szCs w:val="28"/>
         </w:rPr>
       </w:pPr>
-      <w:hyperlink w:anchor="_[Name_of_Chapter">
-        <w:r>
-          <w:rPr>
-            <w:rStyle w:val="Hyperlink"/>
-            <w:color w:val="000000" w:themeColor="text1"/>
-            <w:szCs w:val="28"/>
-            <w:u w:val="none"/>
-          </w:rPr>
-          <w:t>Purpose</w:t>
-        </w:r>
-      </w:hyperlink>
+      <w:r>
+        <w:rPr>
+          <w:szCs w:val="28"/>
+        </w:rPr>
+        <w:t>Objective</w:t>
+      </w:r>
     </w:p>
     <w:p>
       <w:pPr>
@@ -108,37 +171,13 @@
         <w:contextualSpacing/>
       </w:pPr>
       <w:r>
-        <w:t xml:space="preserve">What </w:t>
-      </w:r>
-      <w:r>
-        <w:t>y</w:t>
-      </w:r>
-      <w:r>
-        <w:t>ou</w:t>
-      </w:r>
-      <w:r>
-        <w:t xml:space="preserve"> </w:t>
-      </w:r>
-      <w:r>
-        <w:t>w</w:t>
-      </w:r>
-      <w:r>
-        <w:t>i</w:t>
-      </w:r>
-      <w:r>
-        <w:t xml:space="preserve">ll </w:t>
-      </w:r>
-      <w:r>
-        <w:t>n</w:t>
-      </w:r>
-      <w:r>
-        <w:t>eed</w:t>
+        <w:t>Preparation</w:t>
       </w:r>
     </w:p>
     <w:p>
       <w:pPr>
         <w:spacing w:after="0" w:line="240" w:lineRule="auto"/>
-        <w:ind w:firstLine="720"/>
+        <w:ind w:left="360"/>
         <w:contextualSpacing/>
         <w:rPr>
           <w:sz w:val="24"/>
@@ -152,68 +191,8 @@
           <w:sz w:val="24"/>
           <w:szCs w:val="24"/>
         </w:rPr>
-        <w:t>Who:</w:t>
-      </w:r>
-      <w:r>
-        <w:rPr>
-          <w:sz w:val="24"/>
-          <w:szCs w:val="24"/>
-        </w:rPr>
-        <w:t xml:space="preserve"> </w:t>
-      </w:r>
-      <w:r>
-        <w:rPr>
-          <w:sz w:val="24"/>
-          <w:szCs w:val="24"/>
-        </w:rPr>
-        <w:t>c</w:t>
-      </w:r>
-      <w:r>
-        <w:rPr>
-          <w:sz w:val="24"/>
-          <w:szCs w:val="24"/>
-        </w:rPr>
-        <w:t xml:space="preserve">ommunity </w:t>
-      </w:r>
-      <w:r>
-        <w:rPr>
-          <w:sz w:val="24"/>
-          <w:szCs w:val="24"/>
-        </w:rPr>
-        <w:t>p</w:t>
-      </w:r>
-      <w:r>
-        <w:rPr>
-          <w:sz w:val="24"/>
-          <w:szCs w:val="24"/>
-        </w:rPr>
-        <w:t xml:space="preserve">articipants, </w:t>
-      </w:r>
-      <w:r>
-        <w:rPr>
-          <w:sz w:val="24"/>
-          <w:szCs w:val="24"/>
-        </w:rPr>
-        <w:t>f</w:t>
-      </w:r>
-      <w:r>
-        <w:rPr>
-          <w:sz w:val="24"/>
-          <w:szCs w:val="24"/>
-        </w:rPr>
-        <w:t>acilitators</w:t>
-      </w:r>
-    </w:p>
-    <w:p>
-      <w:pPr>
-        <w:spacing w:after="0" w:line="240" w:lineRule="auto"/>
-        <w:ind w:firstLine="720"/>
-        <w:contextualSpacing/>
-        <w:rPr>
-          <w:sz w:val="24"/>
-          <w:szCs w:val="24"/>
-        </w:rPr>
-      </w:pPr>
+        <w:t>Who</w:t>
+      </w:r>
       <w:r>
         <w:rPr>
           <w:b/>
@@ -221,40 +200,8 @@
           <w:sz w:val="24"/>
           <w:szCs w:val="24"/>
         </w:rPr>
-        <w:t>Where:</w:t>
-      </w:r>
-      <w:r>
-        <w:rPr>
-          <w:sz w:val="24"/>
-          <w:szCs w:val="24"/>
-        </w:rPr>
-        <w:t xml:space="preserve"> </w:t>
-      </w:r>
-      <w:r>
-        <w:rPr>
-          <w:sz w:val="24"/>
-          <w:szCs w:val="24"/>
-        </w:rPr>
-        <w:t>i</w:t>
-      </w:r>
-      <w:r>
-        <w:rPr>
-          <w:sz w:val="24"/>
-          <w:szCs w:val="24"/>
-        </w:rPr>
-        <w:t>n-person or virtual workshop</w:t>
-      </w:r>
-    </w:p>
-    <w:p>
-      <w:pPr>
-        <w:spacing w:after="0" w:line="240" w:lineRule="auto"/>
-        <w:ind w:firstLine="720"/>
-        <w:contextualSpacing/>
-        <w:rPr>
-          <w:sz w:val="24"/>
-          <w:szCs w:val="24"/>
-        </w:rPr>
-      </w:pPr>
+        <w:t xml:space="preserve"> will be involved</w:t>
+      </w:r>
       <w:r>
         <w:rPr>
           <w:b/>
@@ -262,7 +209,7 @@
           <w:sz w:val="24"/>
           <w:szCs w:val="24"/>
         </w:rPr>
-        <w:t>How long will it take:</w:t>
+        <w:t>:</w:t>
       </w:r>
       <w:r>
         <w:rPr>
@@ -276,34 +223,48 @@
           <w:sz w:val="24"/>
           <w:szCs w:val="24"/>
         </w:rPr>
-        <w:t>45</w:t>
+        <w:t>c</w:t>
       </w:r>
       <w:r>
         <w:rPr>
           <w:sz w:val="24"/>
           <w:szCs w:val="24"/>
         </w:rPr>
-        <w:t xml:space="preserve"> minutes</w:t>
+        <w:t xml:space="preserve">ommunity </w:t>
       </w:r>
       <w:r>
         <w:rPr>
           <w:sz w:val="24"/>
           <w:szCs w:val="24"/>
         </w:rPr>
-        <w:t>-</w:t>
+        <w:t>p</w:t>
       </w:r>
       <w:r>
         <w:rPr>
           <w:sz w:val="24"/>
           <w:szCs w:val="24"/>
         </w:rPr>
-        <w:t>1 hour</w:t>
+        <w:t xml:space="preserve">articipants, </w:t>
+      </w:r>
+      <w:r>
+        <w:rPr>
+          <w:sz w:val="24"/>
+          <w:szCs w:val="24"/>
+        </w:rPr>
+        <w:t>f</w:t>
+      </w:r>
+      <w:r>
+        <w:rPr>
+          <w:sz w:val="24"/>
+          <w:szCs w:val="24"/>
+        </w:rPr>
+        <w:t>acilitators</w:t>
       </w:r>
     </w:p>
     <w:p>
       <w:pPr>
         <w:spacing w:after="0" w:line="240" w:lineRule="auto"/>
-        <w:ind w:left="720" w:firstLine="180"/>
+        <w:ind w:left="360"/>
         <w:contextualSpacing/>
         <w:rPr>
           <w:sz w:val="24"/>
@@ -317,49 +278,113 @@
           <w:sz w:val="24"/>
           <w:szCs w:val="24"/>
         </w:rPr>
-        <w:t>Materials:</w:t>
-      </w:r>
-      <w:r>
-        <w:rPr>
+        <w:t>Suggested activity length</w:t>
+      </w:r>
+      <w:r>
+        <w:rPr>
+          <w:b/>
+          <w:bCs/>
           <w:sz w:val="24"/>
           <w:szCs w:val="24"/>
         </w:rPr>
-        <w:t xml:space="preserve"> </w:t>
+        <w:t>:</w:t>
       </w:r>
       <w:r>
         <w:rPr>
           <w:sz w:val="24"/>
           <w:szCs w:val="24"/>
         </w:rPr>
-        <w:t>l</w:t>
+        <w:t xml:space="preserve"> </w:t>
       </w:r>
       <w:r>
         <w:rPr>
           <w:sz w:val="24"/>
           <w:szCs w:val="24"/>
         </w:rPr>
-        <w:t>ist of Action Areas and Vision Statements, Action Brainstorming Templates (below)</w:t>
+        <w:t>45</w:t>
       </w:r>
       <w:r>
         <w:rPr>
           <w:sz w:val="24"/>
           <w:szCs w:val="24"/>
         </w:rPr>
-        <w:t>, writing materials</w:t>
+        <w:t xml:space="preserve"> minutes</w:t>
       </w:r>
       <w:r>
         <w:rPr>
           <w:sz w:val="24"/>
           <w:szCs w:val="24"/>
         </w:rPr>
-        <w:t>, easel pad, paper</w:t>
+        <w:t>-</w:t>
+      </w:r>
+      <w:r>
+        <w:rPr>
+          <w:sz w:val="24"/>
+          <w:szCs w:val="24"/>
+        </w:rPr>
+        <w:t>1 hour</w:t>
       </w:r>
     </w:p>
     <w:p>
       <w:pPr>
         <w:spacing w:after="0" w:line="240" w:lineRule="auto"/>
-        <w:ind w:firstLine="720"/>
+        <w:ind w:left="360"/>
         <w:contextualSpacing/>
+        <w:rPr>
+          <w:sz w:val="24"/>
+          <w:szCs w:val="24"/>
+        </w:rPr>
+      </w:pPr>
+      <w:r>
+        <w:rPr>
+          <w:b/>
+          <w:bCs/>
+          <w:sz w:val="24"/>
+          <w:szCs w:val="24"/>
+        </w:rPr>
+        <w:t>Materials:</w:t>
+      </w:r>
+      <w:r>
+        <w:rPr>
+          <w:sz w:val="24"/>
+          <w:szCs w:val="24"/>
+        </w:rPr>
+        <w:t xml:space="preserve"> </w:t>
+      </w:r>
+      <w:r>
+        <w:rPr>
+          <w:sz w:val="24"/>
+          <w:szCs w:val="24"/>
+        </w:rPr>
+        <w:t>l</w:t>
+      </w:r>
+      <w:r>
+        <w:rPr>
+          <w:sz w:val="24"/>
+          <w:szCs w:val="24"/>
+        </w:rPr>
+        <w:t>ist of Action Areas and Vision Statements, Action Brainstorming Templates (below)</w:t>
+      </w:r>
+      <w:r>
+        <w:rPr>
+          <w:sz w:val="24"/>
+          <w:szCs w:val="24"/>
+        </w:rPr>
+        <w:t>, writing materials</w:t>
+      </w:r>
+      <w:r>
+        <w:rPr>
+          <w:sz w:val="24"/>
+          <w:szCs w:val="24"/>
+        </w:rPr>
+        <w:t>, easel pad, paper</w:t>
+      </w:r>
+    </w:p>
+    <w:p>
+      <w:pPr>
+        <w:spacing w:after="0" w:line="240" w:lineRule="auto"/>
+        <w:contextualSpacing/>
+        <w:jc w:val="both"/>
         <w:rPr>
           <w:sz w:val="24"/>
           <w:szCs w:val="24"/>
@@ -373,1087 +398,122 @@
         <w:contextualSpacing/>
       </w:pPr>
       <w:r>
-        <w:t>Instructions</w:t>
+        <w:rPr>
+          <w:rFonts w:ascii="Calibri Light" w:eastAsia="Calibri Light" w:hAnsi="Calibri Light" w:cs="Calibri Light"/>
+          <w:szCs w:val="28"/>
+        </w:rPr>
+        <w:t xml:space="preserve">What to </w:t>
+      </w:r>
+      <w:r>
+        <w:rPr>
+          <w:rFonts w:ascii="Calibri Light" w:eastAsia="Calibri Light" w:hAnsi="Calibri Light" w:cs="Calibri Light"/>
+          <w:szCs w:val="28"/>
+        </w:rPr>
+        <w:t>do</w:t>
+      </w:r>
+      <w:r>
+        <w:rPr>
+          <w:rFonts w:ascii="Calibri Light" w:eastAsia="Calibri Light" w:hAnsi="Calibri Light" w:cs="Calibri Light"/>
+          <w:szCs w:val="28"/>
+        </w:rPr>
+        <w:t xml:space="preserve"> </w:t>
+      </w:r>
+      <w:r>
+        <w:rPr>
+          <w:rFonts w:ascii="Calibri Light" w:eastAsia="Calibri Light" w:hAnsi="Calibri Light" w:cs="Calibri Light"/>
+          <w:szCs w:val="28"/>
+        </w:rPr>
+        <w:t>n</w:t>
+      </w:r>
+      <w:r>
+        <w:rPr>
+          <w:rFonts w:ascii="Calibri Light" w:eastAsia="Calibri Light" w:hAnsi="Calibri Light" w:cs="Calibri Light"/>
+          <w:szCs w:val="28"/>
+        </w:rPr>
+        <w:t>ext</w:t>
       </w:r>
     </w:p>
     <w:p>
       <w:pPr>
-        <w:pStyle w:val="ListParagraph"/>
-        <w:numPr>
-          <w:ilvl w:val="0"/>
-          <w:numId w:val="1"/>
-        </w:numPr>
+        <w:spacing w:after="0" w:line="240" w:lineRule="auto"/>
         <w:contextualSpacing/>
-      </w:pPr>
-      <w:r>
-        <w:t xml:space="preserve">Divide the participants into groups, one for each </w:t>
-      </w:r>
-      <w:r>
-        <w:t>A</w:t>
-      </w:r>
-      <w:r>
-        <w:t xml:space="preserve">ction </w:t>
-      </w:r>
-      <w:r>
-        <w:t>A</w:t>
-      </w:r>
-      <w:r>
-        <w:t xml:space="preserve">rea. </w:t>
-      </w:r>
-      <w:r>
-        <w:t>People can</w:t>
-      </w:r>
-      <w:r>
-        <w:t xml:space="preserve"> choose groups based on </w:t>
-      </w:r>
-      <w:r>
-        <w:t>their interests</w:t>
-      </w:r>
-      <w:r>
-        <w:t xml:space="preserve">. Each group should have a minimum of 3-5 people (may vary depending on number of action areas, </w:t>
-      </w:r>
-      <w:r>
-        <w:t>time available</w:t>
-      </w:r>
-      <w:r>
-        <w:t>). Assign a notetaker</w:t>
-      </w:r>
-      <w:r>
-        <w:t>.</w:t>
+        <w:rPr>
+          <w:sz w:val="24"/>
+          <w:szCs w:val="24"/>
+        </w:rPr>
+      </w:pPr>
+      <w:r>
+        <w:rPr>
+          <w:sz w:val="24"/>
+          <w:szCs w:val="24"/>
+        </w:rPr>
+        <w:t>Return to the ERB and move onto the next activity</w:t>
+      </w:r>
+      <w:r>
+        <w:rPr>
+          <w:sz w:val="24"/>
+          <w:szCs w:val="24"/>
+        </w:rPr>
+        <w:t xml:space="preserve"> in Workshop 2</w:t>
+      </w:r>
+      <w:r>
+        <w:rPr>
+          <w:sz w:val="24"/>
+          <w:szCs w:val="24"/>
+        </w:rPr>
+        <w:t>: Evaluate Actions.</w:t>
       </w:r>
     </w:p>
     <w:p>
       <w:pPr>
-        <w:pStyle w:val="ListParagraph"/>
-        <w:numPr>
-          <w:ilvl w:val="0"/>
-          <w:numId w:val="1"/>
-        </w:numPr>
+        <w:spacing w:after="0" w:line="240" w:lineRule="auto"/>
         <w:contextualSpacing/>
-      </w:pPr>
-      <w:r>
-        <w:t>Start by t</w:t>
-      </w:r>
-      <w:r>
-        <w:t>ak</w:t>
-      </w:r>
-      <w:r>
-        <w:t>ing</w:t>
-      </w:r>
-      <w:r>
-        <w:t xml:space="preserve"> a few moments </w:t>
-      </w:r>
-      <w:r>
-        <w:t xml:space="preserve">to </w:t>
-      </w:r>
-      <w:r>
-        <w:t>familiariz</w:t>
-      </w:r>
-      <w:r>
-        <w:t xml:space="preserve">e </w:t>
-      </w:r>
-      <w:r>
-        <w:t xml:space="preserve">yourselves with the action area and vision statement you are collaborating on. </w:t>
-      </w:r>
+        <w:jc w:val="both"/>
+        <w:rPr>
+          <w:sz w:val="24"/>
+          <w:szCs w:val="24"/>
+        </w:rPr>
+      </w:pPr>
     </w:p>
     <w:p>
       <w:pPr>
-        <w:pStyle w:val="ListParagraph"/>
-        <w:numPr>
-          <w:ilvl w:val="0"/>
-          <w:numId w:val="1"/>
-        </w:numPr>
-        <w:tabs>
-          <w:tab w:val="left" w:pos="5220"/>
-        </w:tabs>
-        <w:contextualSpacing/>
-      </w:pPr>
-      <w:r>
-        <w:t>Next</w:t>
-      </w:r>
-      <w:r>
-        <w:t xml:space="preserve">, </w:t>
-      </w:r>
-      <w:r>
-        <w:t xml:space="preserve">everyone takes </w:t>
-      </w:r>
-      <w:r>
-        <w:t>two</w:t>
-      </w:r>
-      <w:r>
-        <w:t xml:space="preserve"> minutes to write down actions </w:t>
-      </w:r>
-      <w:r>
-        <w:t xml:space="preserve">they </w:t>
-      </w:r>
-      <w:r>
-        <w:t>think could help achieve the vision statement</w:t>
-      </w:r>
-      <w:r>
-        <w:t xml:space="preserve"> on individual sheets of paper</w:t>
-      </w:r>
-      <w:r>
-        <w:t xml:space="preserve">. </w:t>
+        <w:pStyle w:val="Heading1"/>
+        <w:spacing w:before="0" w:line="240" w:lineRule="auto"/>
+        <w:rPr>
+          <w:b/>
+          <w:bCs/>
+          <w:sz w:val="28"/>
+          <w:szCs w:val="28"/>
+        </w:rPr>
+      </w:pPr>
+      <w:r>
+        <w:rPr>
+          <w:b/>
+          <w:bCs/>
+          <w:sz w:val="28"/>
+          <w:szCs w:val="28"/>
+        </w:rPr>
+        <w:t xml:space="preserve">Example of Completed Action </w:t>
+      </w:r>
+      <w:r>
+        <w:rPr>
+          <w:b/>
+          <w:bCs/>
+          <w:sz w:val="28"/>
+          <w:szCs w:val="28"/>
+        </w:rPr>
+        <w:t xml:space="preserve">Brainstorming </w:t>
       </w:r>
     </w:p>
     <w:p>
       <w:pPr>
-        <w:pStyle w:val="ListParagraph"/>
-        <w:numPr>
-          <w:ilvl w:val="0"/>
-          <w:numId w:val="4"/>
-        </w:numPr>
-        <w:contextualSpacing/>
-      </w:pPr>
-      <w:r>
-        <w:t>At this point you are just brainstorming, not thinking about feasibility, cost</w:t>
-      </w:r>
-      <w:r>
-        <w:t>,</w:t>
-      </w:r>
-      <w:r>
-        <w:t xml:space="preserve"> etc.</w:t>
-      </w:r>
-    </w:p>
-    <w:p>
-      <w:pPr>
-        <w:pStyle w:val="ListParagraph"/>
-        <w:numPr>
-          <w:ilvl w:val="0"/>
-          <w:numId w:val="4"/>
-        </w:numPr>
-        <w:contextualSpacing/>
-      </w:pPr>
-      <w:r>
-        <w:t>You do not need to provide detail</w:t>
-      </w:r>
-      <w:r>
-        <w:t>s. T</w:t>
-      </w:r>
-      <w:r>
-        <w:t xml:space="preserve">hat will be done next. </w:t>
-      </w:r>
-    </w:p>
-    <w:p>
-      <w:pPr>
-        <w:pStyle w:val="ListParagraph"/>
-        <w:numPr>
-          <w:ilvl w:val="0"/>
-          <w:numId w:val="1"/>
-        </w:numPr>
-        <w:contextualSpacing/>
-      </w:pPr>
-      <w:r>
-        <w:t>Then</w:t>
-      </w:r>
-      <w:r>
-        <w:t>,</w:t>
-      </w:r>
-      <w:r>
-        <w:t xml:space="preserve"> everyone share</w:t>
-      </w:r>
-      <w:r>
-        <w:t>s</w:t>
-      </w:r>
-      <w:r>
-        <w:t xml:space="preserve"> their actions</w:t>
-      </w:r>
-      <w:r>
-        <w:t>. T</w:t>
-      </w:r>
-      <w:r>
-        <w:t>he note-taker records them</w:t>
-      </w:r>
-      <w:r>
-        <w:t xml:space="preserve"> on an easel pad, using the template below to categorize the ideas</w:t>
-      </w:r>
-      <w:r>
-        <w:t xml:space="preserve">. </w:t>
-      </w:r>
-      <w:r>
-        <w:t>If you need additional prompts, consider:</w:t>
-      </w:r>
-    </w:p>
-    <w:p>
-      <w:pPr>
-        <w:pStyle w:val="ListParagraph"/>
-        <w:numPr>
-          <w:ilvl w:val="1"/>
-          <w:numId w:val="1"/>
-        </w:numPr>
-        <w:contextualSpacing/>
-      </w:pPr>
-      <w:r>
-        <w:t>What ideas do you think of if you put yourself in the shoes of different actors in the community? (e.g., local youth, city councilperson/mayor, homeowner)</w:t>
-      </w:r>
-    </w:p>
-    <w:p>
-      <w:pPr>
-        <w:pStyle w:val="ListParagraph"/>
-        <w:numPr>
-          <w:ilvl w:val="1"/>
-          <w:numId w:val="1"/>
-        </w:numPr>
-        <w:contextualSpacing/>
-      </w:pPr>
-      <w:r>
-        <w:t xml:space="preserve">What different types of actions that could be taken, for example infrastructure, policy, government, community, or household actions?  </w:t>
-      </w:r>
-      <w:r>
-        <w:t>Often, resilience projects focus on infrastructure and engineering, but there are many other types of actions that focus on supporting aspects of community life.</w:t>
-      </w:r>
-    </w:p>
-    <w:p>
-      <w:pPr>
-        <w:pStyle w:val="ListParagraph"/>
-        <w:numPr>
-          <w:ilvl w:val="1"/>
-          <w:numId w:val="1"/>
-        </w:numPr>
-        <w:contextualSpacing/>
-      </w:pPr>
-      <w:r>
-        <w:t xml:space="preserve">What actions address </w:t>
-      </w:r>
-      <w:r>
-        <w:t xml:space="preserve">the </w:t>
-      </w:r>
-      <w:r>
-        <w:t>root causes of inequities</w:t>
-      </w:r>
-      <w:r>
-        <w:t>, not just the symptoms</w:t>
-      </w:r>
-      <w:r>
-        <w:t xml:space="preserve">? </w:t>
-      </w:r>
-    </w:p>
-    <w:p>
-      <w:pPr>
         <w:spacing w:after="0" w:line="240" w:lineRule="auto"/>
         <w:contextualSpacing/>
-        <w:rPr>
-          <w:sz w:val="24"/>
-          <w:szCs w:val="24"/>
-        </w:rPr>
-      </w:pPr>
-    </w:p>
-    <w:p>
-      <w:pPr>
-        <w:pStyle w:val="Heading2"/>
-        <w:spacing w:before="0" w:line="240" w:lineRule="auto"/>
-        <w:contextualSpacing/>
-      </w:pPr>
-      <w:r>
-        <w:rPr>
-          <w:rFonts w:ascii="Calibri Light" w:eastAsia="Calibri Light" w:hAnsi="Calibri Light" w:cs="Calibri Light"/>
-          <w:szCs w:val="28"/>
-        </w:rPr>
-        <w:t xml:space="preserve">Actions </w:t>
-      </w:r>
-      <w:r>
-        <w:rPr>
-          <w:rFonts w:ascii="Calibri Light" w:eastAsia="Calibri Light" w:hAnsi="Calibri Light" w:cs="Calibri Light"/>
-          <w:szCs w:val="28"/>
-        </w:rPr>
-        <w:t>b</w:t>
-      </w:r>
-      <w:r>
-        <w:rPr>
-          <w:rFonts w:ascii="Calibri Light" w:eastAsia="Calibri Light" w:hAnsi="Calibri Light" w:cs="Calibri Light"/>
-          <w:szCs w:val="28"/>
-        </w:rPr>
-        <w:t xml:space="preserve">rainstorming </w:t>
-      </w:r>
-      <w:proofErr w:type="gramStart"/>
-      <w:r>
-        <w:rPr>
-          <w:rFonts w:ascii="Calibri Light" w:eastAsia="Calibri Light" w:hAnsi="Calibri Light" w:cs="Calibri Light"/>
-          <w:szCs w:val="28"/>
-        </w:rPr>
-        <w:t>t</w:t>
-      </w:r>
-      <w:r>
-        <w:rPr>
-          <w:rFonts w:ascii="Calibri Light" w:eastAsia="Calibri Light" w:hAnsi="Calibri Light" w:cs="Calibri Light"/>
-          <w:szCs w:val="28"/>
-        </w:rPr>
-        <w:t>emplate</w:t>
-      </w:r>
-      <w:proofErr w:type="gramEnd"/>
-    </w:p>
-    <w:p>
-      <w:pPr>
-        <w:spacing w:after="0" w:line="240" w:lineRule="auto"/>
-        <w:contextualSpacing/>
-        <w:rPr>
-          <w:rFonts w:ascii="Calibri" w:eastAsia="Calibri" w:hAnsi="Calibri" w:cs="Calibri"/>
-          <w:color w:val="000000" w:themeColor="text1"/>
-          <w:sz w:val="24"/>
-          <w:szCs w:val="24"/>
-        </w:rPr>
       </w:pPr>
     </w:p>
     <w:tbl>
       <w:tblPr>
-        <w:tblW w:w="0" w:type="auto"/>
-        <w:tblLayout w:type="fixed"/>
-        <w:tblLook w:val="04A0" w:firstRow="1" w:lastRow="0" w:firstColumn="1" w:lastColumn="0" w:noHBand="0" w:noVBand="1"/>
-        <w:tblCaption w:val="Actions Brainstorming"/>
-        <w:tblDescription w:val="Actions Brainstorming"/>
-      </w:tblPr>
-      <w:tblGrid>
-        <w:gridCol w:w="2627"/>
-        <w:gridCol w:w="6733"/>
-      </w:tblGrid>
-      <w:tr>
-        <w:trPr>
-          <w:trHeight w:val="390"/>
-        </w:trPr>
-        <w:tc>
-          <w:tcPr>
-            <w:tcW w:w="2627" w:type="dxa"/>
-            <w:tcBorders>
-              <w:top w:val="single" w:sz="6" w:space="0" w:color="000000" w:themeColor="text1"/>
-              <w:left w:val="single" w:sz="6" w:space="0" w:color="000000" w:themeColor="text1"/>
-              <w:bottom w:val="single" w:sz="6" w:space="0" w:color="000000" w:themeColor="text1"/>
-              <w:right w:val="single" w:sz="6" w:space="0" w:color="000000" w:themeColor="text1"/>
-            </w:tcBorders>
-          </w:tcPr>
-          <w:p>
-            <w:pPr>
-              <w:spacing w:after="0" w:line="240" w:lineRule="auto"/>
-              <w:contextualSpacing/>
-              <w:rPr>
-                <w:rFonts w:ascii="Calibri" w:eastAsia="Calibri" w:hAnsi="Calibri" w:cs="Calibri"/>
-                <w:color w:val="000000" w:themeColor="text1"/>
-                <w:sz w:val="28"/>
-                <w:szCs w:val="28"/>
-              </w:rPr>
-            </w:pPr>
-            <w:r>
-              <w:rPr>
-                <w:rFonts w:ascii="Calibri" w:eastAsia="Calibri" w:hAnsi="Calibri" w:cs="Calibri"/>
-                <w:b/>
-                <w:bCs/>
-                <w:color w:val="000000" w:themeColor="text1"/>
-                <w:sz w:val="28"/>
-                <w:szCs w:val="28"/>
-              </w:rPr>
-              <w:t>Action Area #1</w:t>
-            </w:r>
-            <w:r>
-              <w:rPr>
-                <w:rFonts w:ascii="Calibri" w:eastAsia="Calibri" w:hAnsi="Calibri" w:cs="Calibri"/>
-                <w:color w:val="000000" w:themeColor="text1"/>
-                <w:sz w:val="28"/>
-                <w:szCs w:val="28"/>
-              </w:rPr>
-              <w:t xml:space="preserve"> </w:t>
-            </w:r>
-          </w:p>
-        </w:tc>
-        <w:tc>
-          <w:tcPr>
-            <w:tcW w:w="6733" w:type="dxa"/>
-            <w:tcBorders>
-              <w:top w:val="single" w:sz="6" w:space="0" w:color="000000" w:themeColor="text1"/>
-              <w:left w:val="single" w:sz="6" w:space="0" w:color="000000" w:themeColor="text1"/>
-              <w:bottom w:val="single" w:sz="6" w:space="0" w:color="000000" w:themeColor="text1"/>
-              <w:right w:val="single" w:sz="6" w:space="0" w:color="000000" w:themeColor="text1"/>
-            </w:tcBorders>
-          </w:tcPr>
-          <w:p>
-            <w:pPr>
-              <w:spacing w:after="0" w:line="240" w:lineRule="auto"/>
-              <w:contextualSpacing/>
-              <w:rPr>
-                <w:rFonts w:ascii="Calibri" w:eastAsia="Calibri" w:hAnsi="Calibri" w:cs="Calibri"/>
-                <w:color w:val="000000" w:themeColor="text1"/>
-                <w:sz w:val="28"/>
-                <w:szCs w:val="28"/>
-              </w:rPr>
-            </w:pPr>
-          </w:p>
-          <w:p>
-            <w:pPr>
-              <w:spacing w:after="0" w:line="240" w:lineRule="auto"/>
-              <w:contextualSpacing/>
-              <w:rPr>
-                <w:rFonts w:ascii="Calibri" w:eastAsia="Calibri" w:hAnsi="Calibri" w:cs="Calibri"/>
-                <w:color w:val="000000" w:themeColor="text1"/>
-                <w:sz w:val="28"/>
-                <w:szCs w:val="28"/>
-              </w:rPr>
-            </w:pPr>
-          </w:p>
-        </w:tc>
-      </w:tr>
-      <w:tr>
-        <w:trPr>
-          <w:trHeight w:val="495"/>
-        </w:trPr>
-        <w:tc>
-          <w:tcPr>
-            <w:tcW w:w="2627" w:type="dxa"/>
-            <w:tcBorders>
-              <w:top w:val="single" w:sz="6" w:space="0" w:color="000000" w:themeColor="text1"/>
-              <w:left w:val="single" w:sz="6" w:space="0" w:color="000000" w:themeColor="text1"/>
-              <w:bottom w:val="single" w:sz="6" w:space="0" w:color="000000" w:themeColor="text1"/>
-              <w:right w:val="single" w:sz="6" w:space="0" w:color="000000" w:themeColor="text1"/>
-            </w:tcBorders>
-          </w:tcPr>
-          <w:p>
-            <w:pPr>
-              <w:spacing w:after="0" w:line="240" w:lineRule="auto"/>
-              <w:contextualSpacing/>
-              <w:rPr>
-                <w:rFonts w:ascii="Calibri" w:eastAsia="Calibri" w:hAnsi="Calibri" w:cs="Calibri"/>
-                <w:color w:val="000000" w:themeColor="text1"/>
-                <w:sz w:val="28"/>
-                <w:szCs w:val="28"/>
-              </w:rPr>
-            </w:pPr>
-            <w:r>
-              <w:rPr>
-                <w:rFonts w:ascii="Calibri" w:eastAsia="Calibri" w:hAnsi="Calibri" w:cs="Calibri"/>
-                <w:b/>
-                <w:bCs/>
-                <w:color w:val="000000" w:themeColor="text1"/>
-                <w:sz w:val="28"/>
-                <w:szCs w:val="28"/>
-              </w:rPr>
-              <w:t>Vision</w:t>
-            </w:r>
-            <w:r>
-              <w:rPr>
-                <w:rFonts w:ascii="Calibri" w:eastAsia="Calibri" w:hAnsi="Calibri" w:cs="Calibri"/>
-                <w:color w:val="000000" w:themeColor="text1"/>
-                <w:sz w:val="28"/>
-                <w:szCs w:val="28"/>
-              </w:rPr>
-              <w:t xml:space="preserve"> </w:t>
-            </w:r>
-          </w:p>
-        </w:tc>
-        <w:tc>
-          <w:tcPr>
-            <w:tcW w:w="6733" w:type="dxa"/>
-            <w:tcBorders>
-              <w:top w:val="single" w:sz="6" w:space="0" w:color="000000" w:themeColor="text1"/>
-              <w:left w:val="single" w:sz="6" w:space="0" w:color="000000" w:themeColor="text1"/>
-              <w:bottom w:val="single" w:sz="6" w:space="0" w:color="000000" w:themeColor="text1"/>
-              <w:right w:val="single" w:sz="6" w:space="0" w:color="000000" w:themeColor="text1"/>
-            </w:tcBorders>
-          </w:tcPr>
-          <w:p>
-            <w:pPr>
-              <w:spacing w:after="0" w:line="240" w:lineRule="auto"/>
-              <w:contextualSpacing/>
-              <w:rPr>
-                <w:rFonts w:ascii="Calibri" w:eastAsia="Calibri" w:hAnsi="Calibri" w:cs="Calibri"/>
-                <w:color w:val="000000" w:themeColor="text1"/>
-                <w:sz w:val="28"/>
-                <w:szCs w:val="28"/>
-              </w:rPr>
-            </w:pPr>
-          </w:p>
-          <w:p>
-            <w:pPr>
-              <w:spacing w:after="0" w:line="240" w:lineRule="auto"/>
-              <w:contextualSpacing/>
-              <w:rPr>
-                <w:rFonts w:ascii="Calibri" w:eastAsia="Calibri" w:hAnsi="Calibri" w:cs="Calibri"/>
-                <w:color w:val="000000" w:themeColor="text1"/>
-                <w:sz w:val="28"/>
-                <w:szCs w:val="28"/>
-              </w:rPr>
-            </w:pPr>
-          </w:p>
-        </w:tc>
-      </w:tr>
-      <w:tr>
-        <w:trPr>
-          <w:trHeight w:val="495"/>
-        </w:trPr>
-        <w:tc>
-          <w:tcPr>
-            <w:tcW w:w="2627" w:type="dxa"/>
-            <w:tcBorders>
-              <w:top w:val="single" w:sz="6" w:space="0" w:color="000000" w:themeColor="text1"/>
-              <w:left w:val="single" w:sz="6" w:space="0" w:color="000000" w:themeColor="text1"/>
-              <w:bottom w:val="single" w:sz="6" w:space="0" w:color="000000" w:themeColor="text1"/>
-              <w:right w:val="single" w:sz="6" w:space="0" w:color="000000" w:themeColor="text1"/>
-            </w:tcBorders>
-          </w:tcPr>
-          <w:p>
-            <w:pPr>
-              <w:spacing w:after="0" w:line="240" w:lineRule="auto"/>
-              <w:contextualSpacing/>
-              <w:rPr>
-                <w:rFonts w:ascii="Calibri" w:eastAsia="Calibri" w:hAnsi="Calibri" w:cs="Calibri"/>
-                <w:color w:val="000000" w:themeColor="text1"/>
-                <w:sz w:val="28"/>
-                <w:szCs w:val="28"/>
-              </w:rPr>
-            </w:pPr>
-            <w:r>
-              <w:rPr>
-                <w:rFonts w:ascii="Calibri" w:eastAsia="Calibri" w:hAnsi="Calibri" w:cs="Calibri"/>
-                <w:b/>
-                <w:bCs/>
-                <w:color w:val="000000" w:themeColor="text1"/>
-                <w:sz w:val="28"/>
-                <w:szCs w:val="28"/>
-              </w:rPr>
-              <w:t>Actions Brainstorming</w:t>
-            </w:r>
-            <w:r>
-              <w:rPr>
-                <w:rFonts w:ascii="Calibri" w:eastAsia="Calibri" w:hAnsi="Calibri" w:cs="Calibri"/>
-                <w:color w:val="000000" w:themeColor="text1"/>
-                <w:sz w:val="28"/>
-                <w:szCs w:val="28"/>
-              </w:rPr>
-              <w:t xml:space="preserve"> </w:t>
-            </w:r>
-          </w:p>
-        </w:tc>
-        <w:tc>
-          <w:tcPr>
-            <w:tcW w:w="6733" w:type="dxa"/>
-            <w:tcBorders>
-              <w:top w:val="single" w:sz="6" w:space="0" w:color="000000" w:themeColor="text1"/>
-              <w:left w:val="single" w:sz="6" w:space="0" w:color="000000" w:themeColor="text1"/>
-              <w:bottom w:val="single" w:sz="6" w:space="0" w:color="000000" w:themeColor="text1"/>
-              <w:right w:val="single" w:sz="6" w:space="0" w:color="000000" w:themeColor="text1"/>
-            </w:tcBorders>
-          </w:tcPr>
-          <w:p>
-            <w:pPr>
-              <w:spacing w:after="0" w:line="240" w:lineRule="auto"/>
-              <w:contextualSpacing/>
-              <w:rPr>
-                <w:rFonts w:ascii="Calibri" w:eastAsia="Calibri" w:hAnsi="Calibri" w:cs="Calibri"/>
-                <w:color w:val="000000" w:themeColor="text1"/>
-                <w:sz w:val="28"/>
-                <w:szCs w:val="28"/>
-              </w:rPr>
-            </w:pPr>
-            <w:r>
-              <w:rPr>
-                <w:rFonts w:ascii="Calibri" w:eastAsia="Calibri" w:hAnsi="Calibri" w:cs="Calibri"/>
-                <w:color w:val="000000" w:themeColor="text1"/>
-                <w:sz w:val="28"/>
-                <w:szCs w:val="28"/>
-              </w:rPr>
-              <w:t xml:space="preserve"> </w:t>
-            </w:r>
-          </w:p>
-        </w:tc>
-      </w:tr>
-      <w:tr>
-        <w:trPr>
-          <w:trHeight w:val="495"/>
-        </w:trPr>
-        <w:tc>
-          <w:tcPr>
-            <w:tcW w:w="2627" w:type="dxa"/>
-            <w:tcBorders>
-              <w:top w:val="single" w:sz="6" w:space="0" w:color="000000" w:themeColor="text1"/>
-              <w:left w:val="single" w:sz="6" w:space="0" w:color="000000" w:themeColor="text1"/>
-              <w:bottom w:val="single" w:sz="6" w:space="0" w:color="000000" w:themeColor="text1"/>
-              <w:right w:val="single" w:sz="6" w:space="0" w:color="000000" w:themeColor="text1"/>
-            </w:tcBorders>
-          </w:tcPr>
-          <w:p>
-            <w:pPr>
-              <w:spacing w:after="0" w:line="240" w:lineRule="auto"/>
-              <w:contextualSpacing/>
-              <w:rPr>
-                <w:rFonts w:ascii="Calibri" w:eastAsia="Calibri" w:hAnsi="Calibri" w:cs="Calibri"/>
-                <w:color w:val="000000" w:themeColor="text1"/>
-                <w:sz w:val="28"/>
-                <w:szCs w:val="28"/>
-              </w:rPr>
-            </w:pPr>
-            <w:r>
-              <w:rPr>
-                <w:rFonts w:ascii="Calibri" w:eastAsia="Calibri" w:hAnsi="Calibri" w:cs="Calibri"/>
-                <w:color w:val="000000" w:themeColor="text1"/>
-                <w:sz w:val="28"/>
-                <w:szCs w:val="28"/>
-              </w:rPr>
-              <w:lastRenderedPageBreak/>
-              <w:t xml:space="preserve">Infrastructure actions </w:t>
-            </w:r>
-          </w:p>
-        </w:tc>
-        <w:tc>
-          <w:tcPr>
-            <w:tcW w:w="6733" w:type="dxa"/>
-            <w:tcBorders>
-              <w:top w:val="single" w:sz="6" w:space="0" w:color="000000" w:themeColor="text1"/>
-              <w:left w:val="single" w:sz="6" w:space="0" w:color="000000" w:themeColor="text1"/>
-              <w:bottom w:val="single" w:sz="6" w:space="0" w:color="000000" w:themeColor="text1"/>
-              <w:right w:val="single" w:sz="6" w:space="0" w:color="000000" w:themeColor="text1"/>
-            </w:tcBorders>
-          </w:tcPr>
-          <w:p>
-            <w:pPr>
-              <w:pStyle w:val="ListParagraph"/>
-              <w:numPr>
-                <w:ilvl w:val="0"/>
-                <w:numId w:val="0"/>
-              </w:numPr>
-              <w:contextualSpacing/>
-              <w:rPr>
-                <w:rFonts w:eastAsia="Calibri"/>
-                <w:color w:val="000000" w:themeColor="text1"/>
-                <w:sz w:val="28"/>
-                <w:szCs w:val="28"/>
-              </w:rPr>
-            </w:pPr>
-          </w:p>
-          <w:p>
-            <w:pPr>
-              <w:spacing w:after="0" w:line="240" w:lineRule="auto"/>
-              <w:contextualSpacing/>
-              <w:rPr>
-                <w:rFonts w:ascii="Calibri" w:eastAsia="Calibri" w:hAnsi="Calibri" w:cs="Calibri"/>
-                <w:color w:val="000000" w:themeColor="text1"/>
-                <w:sz w:val="28"/>
-                <w:szCs w:val="28"/>
-              </w:rPr>
-            </w:pPr>
-          </w:p>
-          <w:p>
-            <w:pPr>
-              <w:spacing w:after="0" w:line="240" w:lineRule="auto"/>
-              <w:contextualSpacing/>
-              <w:rPr>
-                <w:rFonts w:ascii="Calibri" w:eastAsia="Calibri" w:hAnsi="Calibri" w:cs="Calibri"/>
-                <w:color w:val="000000" w:themeColor="text1"/>
-                <w:sz w:val="28"/>
-                <w:szCs w:val="28"/>
-              </w:rPr>
-            </w:pPr>
-          </w:p>
-        </w:tc>
-      </w:tr>
-      <w:tr>
-        <w:trPr>
-          <w:trHeight w:val="495"/>
-        </w:trPr>
-        <w:tc>
-          <w:tcPr>
-            <w:tcW w:w="2627" w:type="dxa"/>
-            <w:tcBorders>
-              <w:top w:val="single" w:sz="6" w:space="0" w:color="000000" w:themeColor="text1"/>
-              <w:left w:val="single" w:sz="6" w:space="0" w:color="000000" w:themeColor="text1"/>
-              <w:bottom w:val="single" w:sz="6" w:space="0" w:color="000000" w:themeColor="text1"/>
-              <w:right w:val="single" w:sz="6" w:space="0" w:color="000000" w:themeColor="text1"/>
-            </w:tcBorders>
-          </w:tcPr>
-          <w:p>
-            <w:pPr>
-              <w:spacing w:after="0" w:line="240" w:lineRule="auto"/>
-              <w:contextualSpacing/>
-              <w:rPr>
-                <w:rFonts w:ascii="Calibri" w:eastAsia="Calibri" w:hAnsi="Calibri" w:cs="Calibri"/>
-                <w:color w:val="000000" w:themeColor="text1"/>
-                <w:sz w:val="28"/>
-                <w:szCs w:val="28"/>
-              </w:rPr>
-            </w:pPr>
-            <w:r>
-              <w:rPr>
-                <w:rFonts w:ascii="Calibri" w:eastAsia="Calibri" w:hAnsi="Calibri" w:cs="Calibri"/>
-                <w:color w:val="000000" w:themeColor="text1"/>
-                <w:sz w:val="28"/>
-                <w:szCs w:val="28"/>
-              </w:rPr>
-              <w:t xml:space="preserve">Policy actions </w:t>
-            </w:r>
-          </w:p>
-        </w:tc>
-        <w:tc>
-          <w:tcPr>
-            <w:tcW w:w="6733" w:type="dxa"/>
-            <w:tcBorders>
-              <w:top w:val="single" w:sz="6" w:space="0" w:color="000000" w:themeColor="text1"/>
-              <w:left w:val="single" w:sz="6" w:space="0" w:color="000000" w:themeColor="text1"/>
-              <w:bottom w:val="single" w:sz="6" w:space="0" w:color="000000" w:themeColor="text1"/>
-              <w:right w:val="single" w:sz="6" w:space="0" w:color="000000" w:themeColor="text1"/>
-            </w:tcBorders>
-          </w:tcPr>
-          <w:p>
-            <w:pPr>
-              <w:pStyle w:val="ListParagraph"/>
-              <w:numPr>
-                <w:ilvl w:val="0"/>
-                <w:numId w:val="0"/>
-              </w:numPr>
-              <w:contextualSpacing/>
-              <w:rPr>
-                <w:rFonts w:eastAsia="Calibri"/>
-                <w:color w:val="000000" w:themeColor="text1"/>
-                <w:sz w:val="28"/>
-                <w:szCs w:val="28"/>
-              </w:rPr>
-            </w:pPr>
-          </w:p>
-          <w:p>
-            <w:pPr>
-              <w:spacing w:after="0" w:line="240" w:lineRule="auto"/>
-              <w:contextualSpacing/>
-              <w:rPr>
-                <w:rFonts w:ascii="Calibri" w:eastAsia="Calibri" w:hAnsi="Calibri" w:cs="Calibri"/>
-                <w:color w:val="000000" w:themeColor="text1"/>
-                <w:sz w:val="28"/>
-                <w:szCs w:val="28"/>
-              </w:rPr>
-            </w:pPr>
-          </w:p>
-          <w:p>
-            <w:pPr>
-              <w:spacing w:after="0" w:line="240" w:lineRule="auto"/>
-              <w:contextualSpacing/>
-              <w:rPr>
-                <w:rFonts w:ascii="Calibri" w:eastAsia="Calibri" w:hAnsi="Calibri" w:cs="Calibri"/>
-                <w:color w:val="000000" w:themeColor="text1"/>
-                <w:sz w:val="28"/>
-                <w:szCs w:val="28"/>
-              </w:rPr>
-            </w:pPr>
-          </w:p>
-        </w:tc>
-      </w:tr>
-      <w:tr>
-        <w:trPr>
-          <w:trHeight w:val="495"/>
-        </w:trPr>
-        <w:tc>
-          <w:tcPr>
-            <w:tcW w:w="2627" w:type="dxa"/>
-            <w:tcBorders>
-              <w:top w:val="single" w:sz="6" w:space="0" w:color="000000" w:themeColor="text1"/>
-              <w:left w:val="single" w:sz="6" w:space="0" w:color="000000" w:themeColor="text1"/>
-              <w:bottom w:val="single" w:sz="6" w:space="0" w:color="000000" w:themeColor="text1"/>
-              <w:right w:val="single" w:sz="6" w:space="0" w:color="000000" w:themeColor="text1"/>
-            </w:tcBorders>
-          </w:tcPr>
-          <w:p>
-            <w:pPr>
-              <w:spacing w:after="0" w:line="240" w:lineRule="auto"/>
-              <w:contextualSpacing/>
-              <w:rPr>
-                <w:rFonts w:ascii="Calibri" w:eastAsia="Calibri" w:hAnsi="Calibri" w:cs="Calibri"/>
-                <w:color w:val="000000" w:themeColor="text1"/>
-                <w:sz w:val="28"/>
-                <w:szCs w:val="28"/>
-              </w:rPr>
-            </w:pPr>
-            <w:r>
-              <w:rPr>
-                <w:rFonts w:ascii="Calibri" w:eastAsia="Calibri" w:hAnsi="Calibri" w:cs="Calibri"/>
-                <w:color w:val="000000" w:themeColor="text1"/>
-                <w:sz w:val="28"/>
-                <w:szCs w:val="28"/>
-              </w:rPr>
-              <w:t xml:space="preserve">Government actions </w:t>
-            </w:r>
-          </w:p>
-        </w:tc>
-        <w:tc>
-          <w:tcPr>
-            <w:tcW w:w="6733" w:type="dxa"/>
-            <w:tcBorders>
-              <w:top w:val="single" w:sz="6" w:space="0" w:color="000000" w:themeColor="text1"/>
-              <w:left w:val="single" w:sz="6" w:space="0" w:color="000000" w:themeColor="text1"/>
-              <w:bottom w:val="single" w:sz="6" w:space="0" w:color="000000" w:themeColor="text1"/>
-              <w:right w:val="single" w:sz="6" w:space="0" w:color="000000" w:themeColor="text1"/>
-            </w:tcBorders>
-          </w:tcPr>
-          <w:p>
-            <w:pPr>
-              <w:pStyle w:val="ListParagraph"/>
-              <w:numPr>
-                <w:ilvl w:val="0"/>
-                <w:numId w:val="0"/>
-              </w:numPr>
-              <w:contextualSpacing/>
-              <w:rPr>
-                <w:rFonts w:eastAsia="Calibri"/>
-                <w:color w:val="000000" w:themeColor="text1"/>
-                <w:sz w:val="28"/>
-                <w:szCs w:val="28"/>
-              </w:rPr>
-            </w:pPr>
-          </w:p>
-          <w:p>
-            <w:pPr>
-              <w:spacing w:after="0" w:line="240" w:lineRule="auto"/>
-              <w:contextualSpacing/>
-              <w:rPr>
-                <w:rFonts w:ascii="Calibri" w:eastAsia="Calibri" w:hAnsi="Calibri" w:cs="Calibri"/>
-                <w:color w:val="000000" w:themeColor="text1"/>
-                <w:sz w:val="28"/>
-                <w:szCs w:val="28"/>
-              </w:rPr>
-            </w:pPr>
-          </w:p>
-          <w:p>
-            <w:pPr>
-              <w:spacing w:after="0" w:line="240" w:lineRule="auto"/>
-              <w:contextualSpacing/>
-              <w:rPr>
-                <w:rFonts w:ascii="Calibri" w:eastAsia="Calibri" w:hAnsi="Calibri" w:cs="Calibri"/>
-                <w:color w:val="000000" w:themeColor="text1"/>
-                <w:sz w:val="28"/>
-                <w:szCs w:val="28"/>
-              </w:rPr>
-            </w:pPr>
-          </w:p>
-        </w:tc>
-      </w:tr>
-      <w:tr>
-        <w:trPr>
-          <w:trHeight w:val="495"/>
-        </w:trPr>
-        <w:tc>
-          <w:tcPr>
-            <w:tcW w:w="2627" w:type="dxa"/>
-            <w:tcBorders>
-              <w:top w:val="single" w:sz="6" w:space="0" w:color="000000" w:themeColor="text1"/>
-              <w:left w:val="single" w:sz="6" w:space="0" w:color="000000" w:themeColor="text1"/>
-              <w:bottom w:val="single" w:sz="6" w:space="0" w:color="000000" w:themeColor="text1"/>
-              <w:right w:val="single" w:sz="6" w:space="0" w:color="000000" w:themeColor="text1"/>
-            </w:tcBorders>
-          </w:tcPr>
-          <w:p>
-            <w:pPr>
-              <w:spacing w:after="0" w:line="240" w:lineRule="auto"/>
-              <w:contextualSpacing/>
-              <w:rPr>
-                <w:rFonts w:ascii="Calibri" w:eastAsia="Calibri" w:hAnsi="Calibri" w:cs="Calibri"/>
-                <w:color w:val="000000" w:themeColor="text1"/>
-                <w:sz w:val="28"/>
-                <w:szCs w:val="28"/>
-              </w:rPr>
-            </w:pPr>
-            <w:r>
-              <w:rPr>
-                <w:rFonts w:ascii="Calibri" w:eastAsia="Calibri" w:hAnsi="Calibri" w:cs="Calibri"/>
-                <w:color w:val="000000" w:themeColor="text1"/>
-                <w:sz w:val="28"/>
-                <w:szCs w:val="28"/>
-              </w:rPr>
-              <w:t xml:space="preserve">Household actions </w:t>
-            </w:r>
-          </w:p>
-        </w:tc>
-        <w:tc>
-          <w:tcPr>
-            <w:tcW w:w="6733" w:type="dxa"/>
-            <w:tcBorders>
-              <w:top w:val="single" w:sz="6" w:space="0" w:color="000000" w:themeColor="text1"/>
-              <w:left w:val="single" w:sz="6" w:space="0" w:color="000000" w:themeColor="text1"/>
-              <w:bottom w:val="single" w:sz="6" w:space="0" w:color="000000" w:themeColor="text1"/>
-              <w:right w:val="single" w:sz="6" w:space="0" w:color="000000" w:themeColor="text1"/>
-            </w:tcBorders>
-          </w:tcPr>
-          <w:p>
-            <w:pPr>
-              <w:pStyle w:val="ListParagraph"/>
-              <w:numPr>
-                <w:ilvl w:val="0"/>
-                <w:numId w:val="0"/>
-              </w:numPr>
-              <w:contextualSpacing/>
-              <w:rPr>
-                <w:rFonts w:eastAsia="Calibri"/>
-                <w:color w:val="000000" w:themeColor="text1"/>
-                <w:sz w:val="28"/>
-                <w:szCs w:val="28"/>
-              </w:rPr>
-            </w:pPr>
-          </w:p>
-          <w:p>
-            <w:pPr>
-              <w:spacing w:after="0" w:line="240" w:lineRule="auto"/>
-              <w:contextualSpacing/>
-              <w:rPr>
-                <w:rFonts w:ascii="Calibri" w:eastAsia="Calibri" w:hAnsi="Calibri" w:cs="Calibri"/>
-                <w:color w:val="000000" w:themeColor="text1"/>
-                <w:sz w:val="28"/>
-                <w:szCs w:val="28"/>
-              </w:rPr>
-            </w:pPr>
-          </w:p>
-          <w:p>
-            <w:pPr>
-              <w:spacing w:after="0" w:line="240" w:lineRule="auto"/>
-              <w:contextualSpacing/>
-              <w:rPr>
-                <w:rFonts w:ascii="Calibri" w:eastAsia="Calibri" w:hAnsi="Calibri" w:cs="Calibri"/>
-                <w:color w:val="000000" w:themeColor="text1"/>
-                <w:sz w:val="28"/>
-                <w:szCs w:val="28"/>
-              </w:rPr>
-            </w:pPr>
-          </w:p>
-        </w:tc>
-      </w:tr>
-      <w:tr>
-        <w:trPr>
-          <w:trHeight w:val="495"/>
-        </w:trPr>
-        <w:tc>
-          <w:tcPr>
-            <w:tcW w:w="2627" w:type="dxa"/>
-            <w:tcBorders>
-              <w:top w:val="single" w:sz="6" w:space="0" w:color="000000" w:themeColor="text1"/>
-              <w:left w:val="single" w:sz="6" w:space="0" w:color="000000" w:themeColor="text1"/>
-              <w:bottom w:val="single" w:sz="6" w:space="0" w:color="000000" w:themeColor="text1"/>
-              <w:right w:val="single" w:sz="6" w:space="0" w:color="000000" w:themeColor="text1"/>
-            </w:tcBorders>
-          </w:tcPr>
-          <w:p>
-            <w:pPr>
-              <w:spacing w:after="0" w:line="240" w:lineRule="auto"/>
-              <w:contextualSpacing/>
-              <w:rPr>
-                <w:rFonts w:ascii="Calibri" w:eastAsia="Calibri" w:hAnsi="Calibri" w:cs="Calibri"/>
-                <w:color w:val="000000" w:themeColor="text1"/>
-                <w:sz w:val="28"/>
-                <w:szCs w:val="28"/>
-              </w:rPr>
-            </w:pPr>
-            <w:r>
-              <w:rPr>
-                <w:rFonts w:ascii="Calibri" w:eastAsia="Calibri" w:hAnsi="Calibri" w:cs="Calibri"/>
-                <w:color w:val="000000" w:themeColor="text1"/>
-                <w:sz w:val="28"/>
-                <w:szCs w:val="28"/>
-              </w:rPr>
-              <w:t xml:space="preserve">Community actions </w:t>
-            </w:r>
-          </w:p>
-        </w:tc>
-        <w:tc>
-          <w:tcPr>
-            <w:tcW w:w="6733" w:type="dxa"/>
-            <w:tcBorders>
-              <w:top w:val="single" w:sz="6" w:space="0" w:color="000000" w:themeColor="text1"/>
-              <w:left w:val="single" w:sz="6" w:space="0" w:color="000000" w:themeColor="text1"/>
-              <w:bottom w:val="single" w:sz="6" w:space="0" w:color="000000" w:themeColor="text1"/>
-              <w:right w:val="single" w:sz="6" w:space="0" w:color="000000" w:themeColor="text1"/>
-            </w:tcBorders>
-          </w:tcPr>
-          <w:p>
-            <w:pPr>
-              <w:pStyle w:val="ListParagraph"/>
-              <w:numPr>
-                <w:ilvl w:val="0"/>
-                <w:numId w:val="0"/>
-              </w:numPr>
-              <w:contextualSpacing/>
-              <w:rPr>
-                <w:rFonts w:eastAsia="Calibri"/>
-                <w:color w:val="000000" w:themeColor="text1"/>
-                <w:sz w:val="28"/>
-                <w:szCs w:val="28"/>
-              </w:rPr>
-            </w:pPr>
-          </w:p>
-          <w:p>
-            <w:pPr>
-              <w:spacing w:after="0" w:line="240" w:lineRule="auto"/>
-              <w:contextualSpacing/>
-              <w:rPr>
-                <w:rFonts w:ascii="Calibri" w:eastAsia="Calibri" w:hAnsi="Calibri" w:cs="Calibri"/>
-                <w:color w:val="000000" w:themeColor="text1"/>
-                <w:sz w:val="28"/>
-                <w:szCs w:val="28"/>
-              </w:rPr>
-            </w:pPr>
-          </w:p>
-          <w:p>
-            <w:pPr>
-              <w:spacing w:after="0" w:line="240" w:lineRule="auto"/>
-              <w:contextualSpacing/>
-              <w:rPr>
-                <w:rFonts w:ascii="Calibri" w:eastAsia="Calibri" w:hAnsi="Calibri" w:cs="Calibri"/>
-                <w:color w:val="000000" w:themeColor="text1"/>
-                <w:sz w:val="28"/>
-                <w:szCs w:val="28"/>
-              </w:rPr>
-            </w:pPr>
-          </w:p>
-        </w:tc>
-      </w:tr>
-    </w:tbl>
-    <w:p>
-      <w:pPr>
-        <w:spacing w:after="0" w:line="240" w:lineRule="auto"/>
-        <w:contextualSpacing/>
-        <w:rPr>
-          <w:rFonts w:ascii="Calibri" w:eastAsia="Calibri" w:hAnsi="Calibri" w:cs="Calibri"/>
-          <w:color w:val="000000" w:themeColor="text1"/>
-        </w:rPr>
-      </w:pPr>
-    </w:p>
-    <w:p>
-      <w:pPr>
-        <w:pStyle w:val="Heading2"/>
-        <w:spacing w:before="0" w:line="240" w:lineRule="auto"/>
-        <w:contextualSpacing/>
-      </w:pPr>
-      <w:r>
-        <w:rPr>
-          <w:rFonts w:ascii="Calibri Light" w:eastAsia="Calibri Light" w:hAnsi="Calibri Light" w:cs="Calibri Light"/>
-          <w:szCs w:val="28"/>
-        </w:rPr>
-        <w:t xml:space="preserve">Action </w:t>
-      </w:r>
-      <w:r>
-        <w:rPr>
-          <w:rFonts w:ascii="Calibri Light" w:eastAsia="Calibri Light" w:hAnsi="Calibri Light" w:cs="Calibri Light"/>
-          <w:szCs w:val="28"/>
-        </w:rPr>
-        <w:t>b</w:t>
-      </w:r>
-      <w:r>
-        <w:rPr>
-          <w:rFonts w:ascii="Calibri Light" w:eastAsia="Calibri Light" w:hAnsi="Calibri Light" w:cs="Calibri Light"/>
-          <w:szCs w:val="28"/>
-        </w:rPr>
-        <w:t xml:space="preserve">rainstorming </w:t>
-      </w:r>
-      <w:r>
-        <w:rPr>
-          <w:rFonts w:ascii="Calibri Light" w:eastAsia="Calibri Light" w:hAnsi="Calibri Light" w:cs="Calibri Light"/>
-          <w:szCs w:val="28"/>
-        </w:rPr>
-        <w:t>e</w:t>
-      </w:r>
-      <w:r>
-        <w:rPr>
-          <w:rFonts w:ascii="Calibri Light" w:eastAsia="Calibri Light" w:hAnsi="Calibri Light" w:cs="Calibri Light"/>
-          <w:szCs w:val="28"/>
-        </w:rPr>
-        <w:t>xample</w:t>
-      </w:r>
-    </w:p>
-    <w:p>
-      <w:pPr>
-        <w:spacing w:after="0" w:line="240" w:lineRule="auto"/>
-        <w:contextualSpacing/>
-      </w:pPr>
-    </w:p>
-    <w:tbl>
-      <w:tblPr>
+        <w:tblStyle w:val="TableGrid"/>
         <w:tblW w:w="0" w:type="auto"/>
         <w:tblLayout w:type="fixed"/>
         <w:tblLook w:val="04A0" w:firstRow="1" w:lastRow="0" w:firstColumn="1" w:lastColumn="0" w:noHBand="0" w:noVBand="1"/>
@@ -1469,16 +529,9 @@
         <w:tc>
           <w:tcPr>
             <w:tcW w:w="2627" w:type="dxa"/>
-            <w:tcBorders>
-              <w:top w:val="single" w:sz="6" w:space="0" w:color="000000" w:themeColor="text1"/>
-              <w:left w:val="single" w:sz="6" w:space="0" w:color="000000" w:themeColor="text1"/>
-              <w:bottom w:val="single" w:sz="6" w:space="0" w:color="000000" w:themeColor="text1"/>
-              <w:right w:val="single" w:sz="6" w:space="0" w:color="000000" w:themeColor="text1"/>
-            </w:tcBorders>
           </w:tcPr>
           <w:p>
             <w:pPr>
-              <w:spacing w:after="0" w:line="240" w:lineRule="auto"/>
               <w:contextualSpacing/>
               <w:rPr>
                 <w:rFonts w:ascii="Calibri" w:eastAsia="Calibri" w:hAnsi="Calibri" w:cs="Calibri"/>
@@ -1512,16 +565,9 @@
         <w:tc>
           <w:tcPr>
             <w:tcW w:w="6733" w:type="dxa"/>
-            <w:tcBorders>
-              <w:top w:val="single" w:sz="6" w:space="0" w:color="000000" w:themeColor="text1"/>
-              <w:left w:val="single" w:sz="6" w:space="0" w:color="000000" w:themeColor="text1"/>
-              <w:bottom w:val="single" w:sz="6" w:space="0" w:color="000000" w:themeColor="text1"/>
-              <w:right w:val="single" w:sz="6" w:space="0" w:color="000000" w:themeColor="text1"/>
-            </w:tcBorders>
           </w:tcPr>
           <w:p>
             <w:pPr>
-              <w:spacing w:after="0" w:line="240" w:lineRule="auto"/>
               <w:contextualSpacing/>
               <w:rPr>
                 <w:rFonts w:ascii="Calibri" w:eastAsia="Calibri" w:hAnsi="Calibri" w:cs="Calibri"/>
@@ -1549,16 +595,9 @@
         <w:tc>
           <w:tcPr>
             <w:tcW w:w="2627" w:type="dxa"/>
-            <w:tcBorders>
-              <w:top w:val="single" w:sz="6" w:space="0" w:color="000000" w:themeColor="text1"/>
-              <w:left w:val="single" w:sz="6" w:space="0" w:color="000000" w:themeColor="text1"/>
-              <w:bottom w:val="single" w:sz="6" w:space="0" w:color="000000" w:themeColor="text1"/>
-              <w:right w:val="single" w:sz="6" w:space="0" w:color="000000" w:themeColor="text1"/>
-            </w:tcBorders>
           </w:tcPr>
           <w:p>
             <w:pPr>
-              <w:spacing w:after="0" w:line="240" w:lineRule="auto"/>
               <w:contextualSpacing/>
               <w:rPr>
                 <w:rFonts w:ascii="Calibri" w:eastAsia="Calibri" w:hAnsi="Calibri" w:cs="Calibri"/>
@@ -1592,16 +631,9 @@
         <w:tc>
           <w:tcPr>
             <w:tcW w:w="6733" w:type="dxa"/>
-            <w:tcBorders>
-              <w:top w:val="single" w:sz="6" w:space="0" w:color="000000" w:themeColor="text1"/>
-              <w:left w:val="single" w:sz="6" w:space="0" w:color="000000" w:themeColor="text1"/>
-              <w:bottom w:val="single" w:sz="6" w:space="0" w:color="000000" w:themeColor="text1"/>
-              <w:right w:val="single" w:sz="6" w:space="0" w:color="000000" w:themeColor="text1"/>
-            </w:tcBorders>
           </w:tcPr>
           <w:p>
             <w:pPr>
-              <w:spacing w:after="0" w:line="240" w:lineRule="auto"/>
               <w:contextualSpacing/>
               <w:rPr>
                 <w:rFonts w:ascii="Calibri" w:eastAsia="Calibri" w:hAnsi="Calibri" w:cs="Calibri"/>
@@ -1617,25 +649,7 @@
                 <w:sz w:val="24"/>
                 <w:szCs w:val="24"/>
               </w:rPr>
-              <w:t xml:space="preserve">In 10 </w:t>
-            </w:r>
-            <w:r>
-              <w:rPr>
-                <w:rFonts w:ascii="Calibri" w:eastAsia="Calibri" w:hAnsi="Calibri" w:cs="Calibri"/>
-                <w:color w:val="000000" w:themeColor="text1"/>
-                <w:sz w:val="24"/>
-                <w:szCs w:val="24"/>
-              </w:rPr>
-              <w:t>years,</w:t>
-            </w:r>
-            <w:r>
-              <w:rPr>
-                <w:rFonts w:ascii="Calibri" w:eastAsia="Calibri" w:hAnsi="Calibri" w:cs="Calibri"/>
-                <w:color w:val="000000" w:themeColor="text1"/>
-                <w:sz w:val="24"/>
-                <w:szCs w:val="24"/>
-              </w:rPr>
-              <w:t xml:space="preserve"> the impacts of flooding should be reduced in Parkview neighborhood and residents should be better able to prepare for and recover from flooding </w:t>
+              <w:t xml:space="preserve">In 10 years, the impacts of flooding should be reduced in Parkview neighborhood and residents should be better able to prepare for and recover from flooding </w:t>
             </w:r>
           </w:p>
         </w:tc>
@@ -1647,16 +661,9 @@
         <w:tc>
           <w:tcPr>
             <w:tcW w:w="2627" w:type="dxa"/>
-            <w:tcBorders>
-              <w:top w:val="single" w:sz="6" w:space="0" w:color="000000" w:themeColor="text1"/>
-              <w:left w:val="single" w:sz="6" w:space="0" w:color="000000" w:themeColor="text1"/>
-              <w:bottom w:val="single" w:sz="6" w:space="0" w:color="000000" w:themeColor="text1"/>
-              <w:right w:val="single" w:sz="6" w:space="0" w:color="000000" w:themeColor="text1"/>
-            </w:tcBorders>
           </w:tcPr>
           <w:p>
             <w:pPr>
-              <w:spacing w:after="0" w:line="240" w:lineRule="auto"/>
               <w:contextualSpacing/>
               <w:rPr>
                 <w:rFonts w:ascii="Calibri" w:eastAsia="Calibri" w:hAnsi="Calibri" w:cs="Calibri"/>
@@ -1690,16 +697,9 @@
         <w:tc>
           <w:tcPr>
             <w:tcW w:w="6733" w:type="dxa"/>
-            <w:tcBorders>
-              <w:top w:val="single" w:sz="6" w:space="0" w:color="000000" w:themeColor="text1"/>
-              <w:left w:val="single" w:sz="6" w:space="0" w:color="000000" w:themeColor="text1"/>
-              <w:bottom w:val="single" w:sz="6" w:space="0" w:color="000000" w:themeColor="text1"/>
-              <w:right w:val="single" w:sz="6" w:space="0" w:color="000000" w:themeColor="text1"/>
-            </w:tcBorders>
           </w:tcPr>
           <w:p>
             <w:pPr>
-              <w:spacing w:after="0" w:line="240" w:lineRule="auto"/>
               <w:contextualSpacing/>
               <w:rPr>
                 <w:rFonts w:ascii="Calibri" w:eastAsia="Calibri" w:hAnsi="Calibri" w:cs="Calibri"/>
@@ -1727,16 +727,9 @@
         <w:tc>
           <w:tcPr>
             <w:tcW w:w="2627" w:type="dxa"/>
-            <w:tcBorders>
-              <w:top w:val="single" w:sz="6" w:space="0" w:color="000000" w:themeColor="text1"/>
-              <w:left w:val="single" w:sz="6" w:space="0" w:color="000000" w:themeColor="text1"/>
-              <w:bottom w:val="single" w:sz="6" w:space="0" w:color="000000" w:themeColor="text1"/>
-              <w:right w:val="single" w:sz="6" w:space="0" w:color="000000" w:themeColor="text1"/>
-            </w:tcBorders>
           </w:tcPr>
           <w:p>
             <w:pPr>
-              <w:spacing w:after="0" w:line="240" w:lineRule="auto"/>
               <w:contextualSpacing/>
               <w:rPr>
                 <w:rFonts w:ascii="Calibri" w:eastAsia="Calibri" w:hAnsi="Calibri" w:cs="Calibri"/>
@@ -1759,12 +752,6 @@
         <w:tc>
           <w:tcPr>
             <w:tcW w:w="6733" w:type="dxa"/>
-            <w:tcBorders>
-              <w:top w:val="single" w:sz="6" w:space="0" w:color="000000" w:themeColor="text1"/>
-              <w:left w:val="single" w:sz="6" w:space="0" w:color="000000" w:themeColor="text1"/>
-              <w:bottom w:val="single" w:sz="6" w:space="0" w:color="000000" w:themeColor="text1"/>
-              <w:right w:val="single" w:sz="6" w:space="0" w:color="000000" w:themeColor="text1"/>
-            </w:tcBorders>
           </w:tcPr>
           <w:p>
             <w:pPr>
@@ -1773,6 +760,7 @@
                 <w:ilvl w:val="0"/>
                 <w:numId w:val="3"/>
               </w:numPr>
+              <w:ind w:left="576" w:hanging="288"/>
               <w:contextualSpacing/>
               <w:rPr>
                 <w:rFonts w:eastAsia="Calibri"/>
@@ -1794,6 +782,7 @@
                 <w:ilvl w:val="0"/>
                 <w:numId w:val="3"/>
               </w:numPr>
+              <w:ind w:left="576" w:hanging="288"/>
               <w:contextualSpacing/>
               <w:rPr>
                 <w:rFonts w:eastAsia="Calibri"/>
@@ -1815,6 +804,7 @@
                 <w:ilvl w:val="0"/>
                 <w:numId w:val="3"/>
               </w:numPr>
+              <w:ind w:left="576" w:hanging="288"/>
               <w:contextualSpacing/>
               <w:rPr>
                 <w:rFonts w:eastAsia="Calibri"/>
@@ -1838,16 +828,9 @@
         <w:tc>
           <w:tcPr>
             <w:tcW w:w="2627" w:type="dxa"/>
-            <w:tcBorders>
-              <w:top w:val="single" w:sz="6" w:space="0" w:color="000000" w:themeColor="text1"/>
-              <w:left w:val="single" w:sz="6" w:space="0" w:color="000000" w:themeColor="text1"/>
-              <w:bottom w:val="single" w:sz="6" w:space="0" w:color="000000" w:themeColor="text1"/>
-              <w:right w:val="single" w:sz="6" w:space="0" w:color="000000" w:themeColor="text1"/>
-            </w:tcBorders>
           </w:tcPr>
           <w:p>
             <w:pPr>
-              <w:spacing w:after="0" w:line="240" w:lineRule="auto"/>
               <w:contextualSpacing/>
               <w:rPr>
                 <w:rFonts w:ascii="Calibri" w:eastAsia="Calibri" w:hAnsi="Calibri" w:cs="Calibri"/>
@@ -1870,12 +853,6 @@
         <w:tc>
           <w:tcPr>
             <w:tcW w:w="6733" w:type="dxa"/>
-            <w:tcBorders>
-              <w:top w:val="single" w:sz="6" w:space="0" w:color="000000" w:themeColor="text1"/>
-              <w:left w:val="single" w:sz="6" w:space="0" w:color="000000" w:themeColor="text1"/>
-              <w:bottom w:val="single" w:sz="6" w:space="0" w:color="000000" w:themeColor="text1"/>
-              <w:right w:val="single" w:sz="6" w:space="0" w:color="000000" w:themeColor="text1"/>
-            </w:tcBorders>
           </w:tcPr>
           <w:p>
             <w:pPr>
@@ -1884,6 +861,7 @@
                 <w:ilvl w:val="0"/>
                 <w:numId w:val="3"/>
               </w:numPr>
+              <w:ind w:left="576" w:hanging="288"/>
               <w:contextualSpacing/>
               <w:rPr>
                 <w:rFonts w:eastAsia="Calibri"/>
@@ -1895,21 +873,7 @@
                 <w:rFonts w:eastAsia="Calibri"/>
                 <w:color w:val="000000" w:themeColor="text1"/>
               </w:rPr>
-              <w:t xml:space="preserve">Offer </w:t>
-            </w:r>
-            <w:r>
-              <w:rPr>
-                <w:rFonts w:eastAsia="Calibri"/>
-                <w:color w:val="000000" w:themeColor="text1"/>
-              </w:rPr>
-              <w:t>buyouts</w:t>
-            </w:r>
-            <w:r>
-              <w:rPr>
-                <w:rFonts w:eastAsia="Calibri"/>
-                <w:color w:val="000000" w:themeColor="text1"/>
-              </w:rPr>
-              <w:t xml:space="preserve"> to residents who want to move</w:t>
+              <w:t>Offer buyouts to residents who want to move</w:t>
             </w:r>
           </w:p>
           <w:p>
@@ -1919,6 +883,7 @@
                 <w:ilvl w:val="0"/>
                 <w:numId w:val="3"/>
               </w:numPr>
+              <w:ind w:left="576" w:hanging="288"/>
               <w:contextualSpacing/>
               <w:rPr>
                 <w:rFonts w:eastAsia="Calibri"/>
@@ -1942,16 +907,9 @@
         <w:tc>
           <w:tcPr>
             <w:tcW w:w="2627" w:type="dxa"/>
-            <w:tcBorders>
-              <w:top w:val="single" w:sz="6" w:space="0" w:color="000000" w:themeColor="text1"/>
-              <w:left w:val="single" w:sz="6" w:space="0" w:color="000000" w:themeColor="text1"/>
-              <w:bottom w:val="single" w:sz="6" w:space="0" w:color="000000" w:themeColor="text1"/>
-              <w:right w:val="single" w:sz="6" w:space="0" w:color="000000" w:themeColor="text1"/>
-            </w:tcBorders>
           </w:tcPr>
           <w:p>
             <w:pPr>
-              <w:spacing w:after="0" w:line="240" w:lineRule="auto"/>
               <w:contextualSpacing/>
               <w:rPr>
                 <w:rFonts w:ascii="Calibri" w:eastAsia="Calibri" w:hAnsi="Calibri" w:cs="Calibri"/>
@@ -1974,12 +932,6 @@
         <w:tc>
           <w:tcPr>
             <w:tcW w:w="6733" w:type="dxa"/>
-            <w:tcBorders>
-              <w:top w:val="single" w:sz="6" w:space="0" w:color="000000" w:themeColor="text1"/>
-              <w:left w:val="single" w:sz="6" w:space="0" w:color="000000" w:themeColor="text1"/>
-              <w:bottom w:val="single" w:sz="6" w:space="0" w:color="000000" w:themeColor="text1"/>
-              <w:right w:val="single" w:sz="6" w:space="0" w:color="000000" w:themeColor="text1"/>
-            </w:tcBorders>
           </w:tcPr>
           <w:p>
             <w:pPr>
@@ -1988,6 +940,7 @@
                 <w:ilvl w:val="0"/>
                 <w:numId w:val="3"/>
               </w:numPr>
+              <w:ind w:left="576" w:hanging="288"/>
               <w:contextualSpacing/>
               <w:rPr>
                 <w:rFonts w:eastAsia="Calibri"/>
@@ -2016,6 +969,7 @@
                 <w:ilvl w:val="0"/>
                 <w:numId w:val="3"/>
               </w:numPr>
+              <w:ind w:left="576" w:hanging="288"/>
               <w:contextualSpacing/>
               <w:rPr>
                 <w:rFonts w:eastAsia="Calibri"/>
@@ -2039,16 +993,9 @@
         <w:tc>
           <w:tcPr>
             <w:tcW w:w="2627" w:type="dxa"/>
-            <w:tcBorders>
-              <w:top w:val="single" w:sz="6" w:space="0" w:color="000000" w:themeColor="text1"/>
-              <w:left w:val="single" w:sz="6" w:space="0" w:color="000000" w:themeColor="text1"/>
-              <w:bottom w:val="single" w:sz="6" w:space="0" w:color="000000" w:themeColor="text1"/>
-              <w:right w:val="single" w:sz="6" w:space="0" w:color="000000" w:themeColor="text1"/>
-            </w:tcBorders>
           </w:tcPr>
           <w:p>
             <w:pPr>
-              <w:spacing w:after="0" w:line="240" w:lineRule="auto"/>
               <w:contextualSpacing/>
               <w:rPr>
                 <w:rFonts w:ascii="Calibri" w:eastAsia="Calibri" w:hAnsi="Calibri" w:cs="Calibri"/>
@@ -2071,12 +1018,6 @@
         <w:tc>
           <w:tcPr>
             <w:tcW w:w="6733" w:type="dxa"/>
-            <w:tcBorders>
-              <w:top w:val="single" w:sz="6" w:space="0" w:color="000000" w:themeColor="text1"/>
-              <w:left w:val="single" w:sz="6" w:space="0" w:color="000000" w:themeColor="text1"/>
-              <w:bottom w:val="single" w:sz="6" w:space="0" w:color="000000" w:themeColor="text1"/>
-              <w:right w:val="single" w:sz="6" w:space="0" w:color="000000" w:themeColor="text1"/>
-            </w:tcBorders>
           </w:tcPr>
           <w:p>
             <w:pPr>
@@ -2085,6 +1026,7 @@
                 <w:ilvl w:val="0"/>
                 <w:numId w:val="3"/>
               </w:numPr>
+              <w:ind w:left="576" w:hanging="288"/>
               <w:contextualSpacing/>
               <w:rPr>
                 <w:rFonts w:eastAsia="Calibri"/>
@@ -2106,6 +1048,7 @@
                 <w:ilvl w:val="0"/>
                 <w:numId w:val="3"/>
               </w:numPr>
+              <w:ind w:left="576" w:hanging="288"/>
               <w:contextualSpacing/>
               <w:rPr>
                 <w:rFonts w:eastAsia="Calibri"/>
@@ -2129,16 +1072,9 @@
         <w:tc>
           <w:tcPr>
             <w:tcW w:w="2627" w:type="dxa"/>
-            <w:tcBorders>
-              <w:top w:val="single" w:sz="6" w:space="0" w:color="000000" w:themeColor="text1"/>
-              <w:left w:val="single" w:sz="6" w:space="0" w:color="000000" w:themeColor="text1"/>
-              <w:bottom w:val="single" w:sz="6" w:space="0" w:color="000000" w:themeColor="text1"/>
-              <w:right w:val="single" w:sz="6" w:space="0" w:color="000000" w:themeColor="text1"/>
-            </w:tcBorders>
           </w:tcPr>
           <w:p>
             <w:pPr>
-              <w:spacing w:after="0" w:line="240" w:lineRule="auto"/>
               <w:contextualSpacing/>
               <w:rPr>
                 <w:rFonts w:ascii="Calibri" w:eastAsia="Calibri" w:hAnsi="Calibri" w:cs="Calibri"/>
@@ -2161,12 +1097,6 @@
         <w:tc>
           <w:tcPr>
             <w:tcW w:w="6733" w:type="dxa"/>
-            <w:tcBorders>
-              <w:top w:val="single" w:sz="6" w:space="0" w:color="000000" w:themeColor="text1"/>
-              <w:left w:val="single" w:sz="6" w:space="0" w:color="000000" w:themeColor="text1"/>
-              <w:bottom w:val="single" w:sz="6" w:space="0" w:color="000000" w:themeColor="text1"/>
-              <w:right w:val="single" w:sz="6" w:space="0" w:color="000000" w:themeColor="text1"/>
-            </w:tcBorders>
           </w:tcPr>
           <w:p>
             <w:pPr>
@@ -2175,6 +1105,7 @@
                 <w:ilvl w:val="0"/>
                 <w:numId w:val="3"/>
               </w:numPr>
+              <w:ind w:left="576" w:hanging="288"/>
               <w:contextualSpacing/>
               <w:rPr>
                 <w:rFonts w:eastAsia="Calibri"/>
@@ -2205,52 +1136,1031 @@
     </w:p>
     <w:p>
       <w:pPr>
+        <w:spacing w:after="0" w:line="240" w:lineRule="auto"/>
+        <w:contextualSpacing/>
+        <w:rPr>
+          <w:sz w:val="24"/>
+          <w:szCs w:val="24"/>
+        </w:rPr>
+      </w:pPr>
+    </w:p>
+    <w:p>
+      <w:pPr>
+        <w:spacing w:after="0" w:line="240" w:lineRule="auto"/>
+        <w:contextualSpacing/>
+        <w:rPr>
+          <w:sz w:val="24"/>
+          <w:szCs w:val="24"/>
+        </w:rPr>
+      </w:pPr>
+    </w:p>
+    <w:p>
+      <w:pPr>
+        <w:pStyle w:val="Heading1"/>
+        <w:spacing w:before="0" w:line="240" w:lineRule="auto"/>
+        <w:rPr>
+          <w:rStyle w:val="normaltextrun"/>
+          <w:b/>
+          <w:bCs/>
+          <w:sz w:val="48"/>
+          <w:szCs w:val="48"/>
+        </w:rPr>
+      </w:pPr>
+      <w:r>
+        <w:rPr>
+          <w:rStyle w:val="normaltextrun"/>
+          <w:b/>
+          <w:bCs/>
+          <w:sz w:val="48"/>
+          <w:szCs w:val="48"/>
+        </w:rPr>
+        <w:lastRenderedPageBreak/>
+        <w:t>Action</w:t>
+      </w:r>
+      <w:r>
+        <w:rPr>
+          <w:rStyle w:val="normaltextrun"/>
+          <w:b/>
+          <w:bCs/>
+          <w:sz w:val="48"/>
+          <w:szCs w:val="48"/>
+        </w:rPr>
+        <w:t>s</w:t>
+      </w:r>
+      <w:r>
+        <w:rPr>
+          <w:rStyle w:val="normaltextrun"/>
+          <w:b/>
+          <w:bCs/>
+          <w:sz w:val="48"/>
+          <w:szCs w:val="48"/>
+        </w:rPr>
+        <w:t xml:space="preserve"> Brainstorming </w:t>
+      </w:r>
+      <w:r>
+        <w:rPr>
+          <w:rStyle w:val="normaltextrun"/>
+          <w:b/>
+          <w:bCs/>
+          <w:sz w:val="48"/>
+          <w:szCs w:val="48"/>
+        </w:rPr>
+        <w:t>Instructions</w:t>
+      </w:r>
+    </w:p>
+    <w:p>
+      <w:pPr>
         <w:pStyle w:val="Heading2"/>
         <w:spacing w:before="0" w:line="240" w:lineRule="auto"/>
         <w:contextualSpacing/>
       </w:pPr>
       <w:r>
+        <w:t>Instructions</w:t>
+      </w:r>
+    </w:p>
+    <w:p>
+      <w:pPr>
+        <w:spacing w:after="0" w:line="240" w:lineRule="auto"/>
+      </w:pPr>
+    </w:p>
+    <w:p>
+      <w:pPr>
+        <w:pStyle w:val="ListParagraph"/>
+        <w:numPr>
+          <w:ilvl w:val="0"/>
+          <w:numId w:val="1"/>
+        </w:numPr>
+        <w:contextualSpacing/>
+      </w:pPr>
+      <w:r>
+        <w:t xml:space="preserve">Divide the participants into groups, one for each </w:t>
+      </w:r>
+      <w:r>
+        <w:t>A</w:t>
+      </w:r>
+      <w:r>
+        <w:t xml:space="preserve">ction </w:t>
+      </w:r>
+      <w:r>
+        <w:t>A</w:t>
+      </w:r>
+      <w:r>
+        <w:t xml:space="preserve">rea. </w:t>
+      </w:r>
+      <w:r>
+        <w:t>People can</w:t>
+      </w:r>
+      <w:r>
+        <w:t xml:space="preserve"> choose groups based on </w:t>
+      </w:r>
+      <w:r>
+        <w:t>their interests</w:t>
+      </w:r>
+      <w:r>
+        <w:t xml:space="preserve">. Each group should have a minimum of 3-5 people (may vary depending on number of action areas, </w:t>
+      </w:r>
+      <w:r>
+        <w:t>time available</w:t>
+      </w:r>
+      <w:r>
+        <w:t>). Assign a notetaker</w:t>
+      </w:r>
+      <w:r>
+        <w:t>.</w:t>
+      </w:r>
+    </w:p>
+    <w:p>
+      <w:pPr>
+        <w:pStyle w:val="ListParagraph"/>
+        <w:numPr>
+          <w:ilvl w:val="0"/>
+          <w:numId w:val="1"/>
+        </w:numPr>
+        <w:contextualSpacing/>
+      </w:pPr>
+      <w:r>
+        <w:t>Start by t</w:t>
+      </w:r>
+      <w:r>
+        <w:t>ak</w:t>
+      </w:r>
+      <w:r>
+        <w:t>ing</w:t>
+      </w:r>
+      <w:r>
+        <w:t xml:space="preserve"> a few moments </w:t>
+      </w:r>
+      <w:r>
+        <w:t xml:space="preserve">to </w:t>
+      </w:r>
+      <w:r>
+        <w:t>familiariz</w:t>
+      </w:r>
+      <w:r>
+        <w:t xml:space="preserve">e </w:t>
+      </w:r>
+      <w:r>
+        <w:t xml:space="preserve">yourselves with the action area and vision statement you are collaborating on. </w:t>
+      </w:r>
+    </w:p>
+    <w:p>
+      <w:pPr>
+        <w:pStyle w:val="ListParagraph"/>
+        <w:numPr>
+          <w:ilvl w:val="0"/>
+          <w:numId w:val="1"/>
+        </w:numPr>
+        <w:tabs>
+          <w:tab w:val="left" w:pos="5220"/>
+        </w:tabs>
+        <w:contextualSpacing/>
+      </w:pPr>
+      <w:r>
+        <w:t>Next</w:t>
+      </w:r>
+      <w:r>
+        <w:t xml:space="preserve">, </w:t>
+      </w:r>
+      <w:r>
+        <w:t xml:space="preserve">everyone takes </w:t>
+      </w:r>
+      <w:r>
+        <w:t>two</w:t>
+      </w:r>
+      <w:r>
+        <w:t xml:space="preserve"> minutes to write down actions </w:t>
+      </w:r>
+      <w:r>
+        <w:t xml:space="preserve">they </w:t>
+      </w:r>
+      <w:r>
+        <w:t>think could help achieve the vision statement</w:t>
+      </w:r>
+      <w:r>
+        <w:t xml:space="preserve"> on individual sheets of paper</w:t>
+      </w:r>
+      <w:r>
+        <w:t xml:space="preserve">. </w:t>
+      </w:r>
+    </w:p>
+    <w:p>
+      <w:pPr>
+        <w:pStyle w:val="ListParagraph"/>
+        <w:numPr>
+          <w:ilvl w:val="0"/>
+          <w:numId w:val="8"/>
+        </w:numPr>
+        <w:contextualSpacing/>
+      </w:pPr>
+      <w:r>
+        <w:t>At this point you are just brainstorming, not thinking about feasibility, cost</w:t>
+      </w:r>
+      <w:r>
+        <w:t>,</w:t>
+      </w:r>
+      <w:r>
+        <w:t xml:space="preserve"> etc.</w:t>
+      </w:r>
+    </w:p>
+    <w:p>
+      <w:pPr>
+        <w:pStyle w:val="ListParagraph"/>
+        <w:numPr>
+          <w:ilvl w:val="0"/>
+          <w:numId w:val="8"/>
+        </w:numPr>
+        <w:contextualSpacing/>
+      </w:pPr>
+      <w:r>
+        <w:t>You do not need to provide detail</w:t>
+      </w:r>
+      <w:r>
+        <w:t>s. T</w:t>
+      </w:r>
+      <w:r>
+        <w:t xml:space="preserve">hat will be done next. </w:t>
+      </w:r>
+    </w:p>
+    <w:p>
+      <w:pPr>
+        <w:pStyle w:val="ListParagraph"/>
+        <w:numPr>
+          <w:ilvl w:val="0"/>
+          <w:numId w:val="1"/>
+        </w:numPr>
+        <w:contextualSpacing/>
+      </w:pPr>
+      <w:r>
+        <w:t>Then</w:t>
+      </w:r>
+      <w:r>
+        <w:t>,</w:t>
+      </w:r>
+      <w:r>
+        <w:t xml:space="preserve"> everyone share</w:t>
+      </w:r>
+      <w:r>
+        <w:t>s</w:t>
+      </w:r>
+      <w:r>
+        <w:t xml:space="preserve"> their actions</w:t>
+      </w:r>
+      <w:r>
+        <w:t>. T</w:t>
+      </w:r>
+      <w:r>
+        <w:t>he note-taker records them</w:t>
+      </w:r>
+      <w:r>
+        <w:t xml:space="preserve"> on an easel pad, using the template below to categorize the ideas</w:t>
+      </w:r>
+      <w:r>
+        <w:t xml:space="preserve">. </w:t>
+      </w:r>
+      <w:r>
+        <w:t>If you need additional prompts, consider:</w:t>
+      </w:r>
+    </w:p>
+    <w:p>
+      <w:pPr>
+        <w:pStyle w:val="ListParagraph"/>
+        <w:numPr>
+          <w:ilvl w:val="1"/>
+          <w:numId w:val="1"/>
+        </w:numPr>
+        <w:contextualSpacing/>
+      </w:pPr>
+      <w:r>
+        <w:t>What ideas do you think of if you put yourself in the shoes of different actors in the community? (e.g., local youth, city councilperson/mayor, homeowner)</w:t>
+      </w:r>
+    </w:p>
+    <w:p>
+      <w:pPr>
+        <w:pStyle w:val="ListParagraph"/>
+        <w:numPr>
+          <w:ilvl w:val="0"/>
+          <w:numId w:val="0"/>
+        </w:numPr>
+        <w:ind w:left="1440"/>
+        <w:contextualSpacing/>
+      </w:pPr>
+    </w:p>
+    <w:p>
+      <w:pPr>
+        <w:pStyle w:val="ListParagraph"/>
+        <w:numPr>
+          <w:ilvl w:val="1"/>
+          <w:numId w:val="1"/>
+        </w:numPr>
+        <w:contextualSpacing/>
+      </w:pPr>
+      <w:r>
+        <w:t xml:space="preserve">What different types of actions that could be taken, for example infrastructure, policy, government, community, or household actions?  </w:t>
+      </w:r>
+      <w:r>
+        <w:t>Often, resilience projects focus on infrastructure and engineering, but there are many other types of actions that focus on supporting aspects of community life.</w:t>
+      </w:r>
+    </w:p>
+    <w:p>
+      <w:pPr>
+        <w:pStyle w:val="ListParagraph"/>
+        <w:numPr>
+          <w:ilvl w:val="0"/>
+          <w:numId w:val="0"/>
+        </w:numPr>
+        <w:ind w:left="1440"/>
+        <w:contextualSpacing/>
+      </w:pPr>
+    </w:p>
+    <w:p>
+      <w:pPr>
+        <w:pStyle w:val="ListParagraph"/>
+        <w:numPr>
+          <w:ilvl w:val="1"/>
+          <w:numId w:val="1"/>
+        </w:numPr>
+        <w:contextualSpacing/>
+      </w:pPr>
+      <w:r>
+        <w:t xml:space="preserve">What actions address </w:t>
+      </w:r>
+      <w:r>
+        <w:t xml:space="preserve">the </w:t>
+      </w:r>
+      <w:r>
+        <w:t>root causes of inequities</w:t>
+      </w:r>
+      <w:r>
+        <w:t>, not just the symptoms</w:t>
+      </w:r>
+      <w:r>
+        <w:t xml:space="preserve">? </w:t>
+      </w:r>
+    </w:p>
+    <w:p>
+      <w:pPr>
+        <w:spacing w:after="0" w:line="240" w:lineRule="auto"/>
+        <w:contextualSpacing/>
+        <w:rPr>
+          <w:sz w:val="24"/>
+          <w:szCs w:val="24"/>
+        </w:rPr>
+      </w:pPr>
+    </w:p>
+    <w:p>
+      <w:pPr>
+        <w:pStyle w:val="Heading2"/>
+        <w:spacing w:before="0" w:line="240" w:lineRule="auto"/>
+        <w:contextualSpacing/>
+      </w:pPr>
+      <w:r>
         <w:rPr>
           <w:rFonts w:ascii="Calibri Light" w:eastAsia="Calibri Light" w:hAnsi="Calibri Light" w:cs="Calibri Light"/>
           <w:szCs w:val="28"/>
         </w:rPr>
-        <w:t xml:space="preserve">What to </w:t>
+        <w:t xml:space="preserve">Actions </w:t>
       </w:r>
       <w:r>
         <w:rPr>
           <w:rFonts w:ascii="Calibri Light" w:eastAsia="Calibri Light" w:hAnsi="Calibri Light" w:cs="Calibri Light"/>
           <w:szCs w:val="28"/>
         </w:rPr>
-        <w:t>d</w:t>
+        <w:t>B</w:t>
       </w:r>
       <w:r>
         <w:rPr>
           <w:rFonts w:ascii="Calibri Light" w:eastAsia="Calibri Light" w:hAnsi="Calibri Light" w:cs="Calibri Light"/>
           <w:szCs w:val="28"/>
         </w:rPr>
-        <w:t>o</w:t>
+        <w:t xml:space="preserve">rainstorming </w:t>
       </w:r>
       <w:r>
         <w:rPr>
           <w:rFonts w:ascii="Calibri Light" w:eastAsia="Calibri Light" w:hAnsi="Calibri Light" w:cs="Calibri Light"/>
           <w:szCs w:val="28"/>
         </w:rPr>
-        <w:t xml:space="preserve"> </w:t>
+        <w:t>T</w:t>
       </w:r>
       <w:r>
         <w:rPr>
           <w:rFonts w:ascii="Calibri Light" w:eastAsia="Calibri Light" w:hAnsi="Calibri Light" w:cs="Calibri Light"/>
           <w:szCs w:val="28"/>
         </w:rPr>
-        <w:t>n</w:t>
-      </w:r>
-      <w:r>
+        <w:t>emplate</w:t>
+      </w:r>
+    </w:p>
+    <w:p>
+      <w:pPr>
+        <w:spacing w:after="0" w:line="240" w:lineRule="auto"/>
+        <w:contextualSpacing/>
+        <w:rPr>
+          <w:rFonts w:ascii="Calibri" w:eastAsia="Calibri" w:hAnsi="Calibri" w:cs="Calibri"/>
+          <w:color w:val="000000" w:themeColor="text1"/>
+          <w:sz w:val="24"/>
+          <w:szCs w:val="24"/>
+        </w:rPr>
+      </w:pPr>
+    </w:p>
+    <w:tbl>
+      <w:tblPr>
+        <w:tblStyle w:val="TableGrid"/>
+        <w:tblW w:w="0" w:type="auto"/>
+        <w:tblLayout w:type="fixed"/>
+        <w:tblLook w:val="04A0" w:firstRow="1" w:lastRow="0" w:firstColumn="1" w:lastColumn="0" w:noHBand="0" w:noVBand="1"/>
+      </w:tblPr>
+      <w:tblGrid>
+        <w:gridCol w:w="2627"/>
+        <w:gridCol w:w="6733"/>
+      </w:tblGrid>
+      <w:tr>
+        <w:trPr>
+          <w:trHeight w:val="390"/>
+        </w:trPr>
+        <w:tc>
+          <w:tcPr>
+            <w:tcW w:w="2627" w:type="dxa"/>
+          </w:tcPr>
+          <w:p>
+            <w:pPr>
+              <w:contextualSpacing/>
+              <w:rPr>
+                <w:rFonts w:ascii="Calibri" w:eastAsia="Calibri" w:hAnsi="Calibri" w:cs="Calibri"/>
+                <w:color w:val="000000" w:themeColor="text1"/>
+                <w:sz w:val="28"/>
+                <w:szCs w:val="28"/>
+              </w:rPr>
+            </w:pPr>
+            <w:r>
+              <w:rPr>
+                <w:rFonts w:ascii="Calibri" w:eastAsia="Calibri" w:hAnsi="Calibri" w:cs="Calibri"/>
+                <w:b/>
+                <w:bCs/>
+                <w:color w:val="000000" w:themeColor="text1"/>
+                <w:sz w:val="28"/>
+                <w:szCs w:val="28"/>
+              </w:rPr>
+              <w:t>Action Area #1</w:t>
+            </w:r>
+            <w:r>
+              <w:rPr>
+                <w:rFonts w:ascii="Calibri" w:eastAsia="Calibri" w:hAnsi="Calibri" w:cs="Calibri"/>
+                <w:color w:val="000000" w:themeColor="text1"/>
+                <w:sz w:val="28"/>
+                <w:szCs w:val="28"/>
+              </w:rPr>
+              <w:t xml:space="preserve"> </w:t>
+            </w:r>
+          </w:p>
+        </w:tc>
+        <w:tc>
+          <w:tcPr>
+            <w:tcW w:w="6733" w:type="dxa"/>
+          </w:tcPr>
+          <w:p>
+            <w:pPr>
+              <w:contextualSpacing/>
+              <w:rPr>
+                <w:rFonts w:ascii="Calibri" w:eastAsia="Calibri" w:hAnsi="Calibri" w:cs="Calibri"/>
+                <w:color w:val="000000" w:themeColor="text1"/>
+                <w:sz w:val="28"/>
+                <w:szCs w:val="28"/>
+              </w:rPr>
+            </w:pPr>
+          </w:p>
+          <w:p>
+            <w:pPr>
+              <w:contextualSpacing/>
+              <w:rPr>
+                <w:rFonts w:ascii="Calibri" w:eastAsia="Calibri" w:hAnsi="Calibri" w:cs="Calibri"/>
+                <w:color w:val="000000" w:themeColor="text1"/>
+                <w:sz w:val="28"/>
+                <w:szCs w:val="28"/>
+              </w:rPr>
+            </w:pPr>
+          </w:p>
+        </w:tc>
+      </w:tr>
+      <w:tr>
+        <w:trPr>
+          <w:trHeight w:val="495"/>
+        </w:trPr>
+        <w:tc>
+          <w:tcPr>
+            <w:tcW w:w="2627" w:type="dxa"/>
+          </w:tcPr>
+          <w:p>
+            <w:pPr>
+              <w:contextualSpacing/>
+              <w:rPr>
+                <w:rFonts w:ascii="Calibri" w:eastAsia="Calibri" w:hAnsi="Calibri" w:cs="Calibri"/>
+                <w:color w:val="000000" w:themeColor="text1"/>
+                <w:sz w:val="28"/>
+                <w:szCs w:val="28"/>
+              </w:rPr>
+            </w:pPr>
+            <w:r>
+              <w:rPr>
+                <w:rFonts w:ascii="Calibri" w:eastAsia="Calibri" w:hAnsi="Calibri" w:cs="Calibri"/>
+                <w:b/>
+                <w:bCs/>
+                <w:color w:val="000000" w:themeColor="text1"/>
+                <w:sz w:val="28"/>
+                <w:szCs w:val="28"/>
+              </w:rPr>
+              <w:t>Vision</w:t>
+            </w:r>
+            <w:r>
+              <w:rPr>
+                <w:rFonts w:ascii="Calibri" w:eastAsia="Calibri" w:hAnsi="Calibri" w:cs="Calibri"/>
+                <w:color w:val="000000" w:themeColor="text1"/>
+                <w:sz w:val="28"/>
+                <w:szCs w:val="28"/>
+              </w:rPr>
+              <w:t xml:space="preserve"> </w:t>
+            </w:r>
+          </w:p>
+        </w:tc>
+        <w:tc>
+          <w:tcPr>
+            <w:tcW w:w="6733" w:type="dxa"/>
+          </w:tcPr>
+          <w:p>
+            <w:pPr>
+              <w:contextualSpacing/>
+              <w:rPr>
+                <w:rFonts w:ascii="Calibri" w:eastAsia="Calibri" w:hAnsi="Calibri" w:cs="Calibri"/>
+                <w:color w:val="000000" w:themeColor="text1"/>
+                <w:sz w:val="28"/>
+                <w:szCs w:val="28"/>
+              </w:rPr>
+            </w:pPr>
+          </w:p>
+          <w:p>
+            <w:pPr>
+              <w:contextualSpacing/>
+              <w:rPr>
+                <w:rFonts w:ascii="Calibri" w:eastAsia="Calibri" w:hAnsi="Calibri" w:cs="Calibri"/>
+                <w:color w:val="000000" w:themeColor="text1"/>
+                <w:sz w:val="28"/>
+                <w:szCs w:val="28"/>
+              </w:rPr>
+            </w:pPr>
+          </w:p>
+        </w:tc>
+      </w:tr>
+      <w:tr>
+        <w:trPr>
+          <w:trHeight w:val="495"/>
+        </w:trPr>
+        <w:tc>
+          <w:tcPr>
+            <w:tcW w:w="2627" w:type="dxa"/>
+          </w:tcPr>
+          <w:p>
+            <w:pPr>
+              <w:contextualSpacing/>
+              <w:rPr>
+                <w:rFonts w:ascii="Calibri" w:eastAsia="Calibri" w:hAnsi="Calibri" w:cs="Calibri"/>
+                <w:color w:val="000000" w:themeColor="text1"/>
+                <w:sz w:val="28"/>
+                <w:szCs w:val="28"/>
+              </w:rPr>
+            </w:pPr>
+            <w:r>
+              <w:rPr>
+                <w:rFonts w:ascii="Calibri" w:eastAsia="Calibri" w:hAnsi="Calibri" w:cs="Calibri"/>
+                <w:b/>
+                <w:bCs/>
+                <w:color w:val="000000" w:themeColor="text1"/>
+                <w:sz w:val="28"/>
+                <w:szCs w:val="28"/>
+              </w:rPr>
+              <w:t>Actions Brainstorming</w:t>
+            </w:r>
+            <w:r>
+              <w:rPr>
+                <w:rFonts w:ascii="Calibri" w:eastAsia="Calibri" w:hAnsi="Calibri" w:cs="Calibri"/>
+                <w:color w:val="000000" w:themeColor="text1"/>
+                <w:sz w:val="28"/>
+                <w:szCs w:val="28"/>
+              </w:rPr>
+              <w:t xml:space="preserve"> </w:t>
+            </w:r>
+          </w:p>
+        </w:tc>
+        <w:tc>
+          <w:tcPr>
+            <w:tcW w:w="6733" w:type="dxa"/>
+          </w:tcPr>
+          <w:p>
+            <w:pPr>
+              <w:contextualSpacing/>
+              <w:rPr>
+                <w:rFonts w:ascii="Calibri" w:eastAsia="Calibri" w:hAnsi="Calibri" w:cs="Calibri"/>
+                <w:color w:val="000000" w:themeColor="text1"/>
+                <w:sz w:val="28"/>
+                <w:szCs w:val="28"/>
+              </w:rPr>
+            </w:pPr>
+            <w:r>
+              <w:rPr>
+                <w:rFonts w:ascii="Calibri" w:eastAsia="Calibri" w:hAnsi="Calibri" w:cs="Calibri"/>
+                <w:color w:val="000000" w:themeColor="text1"/>
+                <w:sz w:val="28"/>
+                <w:szCs w:val="28"/>
+              </w:rPr>
+              <w:t xml:space="preserve"> </w:t>
+            </w:r>
+          </w:p>
+        </w:tc>
+      </w:tr>
+      <w:tr>
+        <w:trPr>
+          <w:trHeight w:val="495"/>
+        </w:trPr>
+        <w:tc>
+          <w:tcPr>
+            <w:tcW w:w="2627" w:type="dxa"/>
+          </w:tcPr>
+          <w:p>
+            <w:pPr>
+              <w:contextualSpacing/>
+              <w:rPr>
+                <w:rFonts w:ascii="Calibri" w:eastAsia="Calibri" w:hAnsi="Calibri" w:cs="Calibri"/>
+                <w:color w:val="000000" w:themeColor="text1"/>
+                <w:sz w:val="28"/>
+                <w:szCs w:val="28"/>
+              </w:rPr>
+            </w:pPr>
+            <w:r>
+              <w:rPr>
+                <w:rFonts w:ascii="Calibri" w:eastAsia="Calibri" w:hAnsi="Calibri" w:cs="Calibri"/>
+                <w:color w:val="000000" w:themeColor="text1"/>
+                <w:sz w:val="28"/>
+                <w:szCs w:val="28"/>
+              </w:rPr>
+              <w:t xml:space="preserve">Infrastructure actions </w:t>
+            </w:r>
+          </w:p>
+        </w:tc>
+        <w:tc>
+          <w:tcPr>
+            <w:tcW w:w="6733" w:type="dxa"/>
+          </w:tcPr>
+          <w:p>
+            <w:pPr>
+              <w:pStyle w:val="ListParagraph"/>
+              <w:numPr>
+                <w:ilvl w:val="0"/>
+                <w:numId w:val="0"/>
+              </w:numPr>
+              <w:contextualSpacing/>
+              <w:rPr>
+                <w:rFonts w:eastAsia="Calibri"/>
+                <w:color w:val="000000" w:themeColor="text1"/>
+                <w:sz w:val="28"/>
+                <w:szCs w:val="28"/>
+              </w:rPr>
+            </w:pPr>
+          </w:p>
+          <w:p>
+            <w:pPr>
+              <w:contextualSpacing/>
+              <w:rPr>
+                <w:rFonts w:ascii="Calibri" w:eastAsia="Calibri" w:hAnsi="Calibri" w:cs="Calibri"/>
+                <w:color w:val="000000" w:themeColor="text1"/>
+                <w:sz w:val="28"/>
+                <w:szCs w:val="28"/>
+              </w:rPr>
+            </w:pPr>
+          </w:p>
+          <w:p>
+            <w:pPr>
+              <w:contextualSpacing/>
+              <w:rPr>
+                <w:rFonts w:ascii="Calibri" w:eastAsia="Calibri" w:hAnsi="Calibri" w:cs="Calibri"/>
+                <w:color w:val="000000" w:themeColor="text1"/>
+                <w:sz w:val="28"/>
+                <w:szCs w:val="28"/>
+              </w:rPr>
+            </w:pPr>
+          </w:p>
+        </w:tc>
+      </w:tr>
+      <w:tr>
+        <w:trPr>
+          <w:trHeight w:val="495"/>
+        </w:trPr>
+        <w:tc>
+          <w:tcPr>
+            <w:tcW w:w="2627" w:type="dxa"/>
+          </w:tcPr>
+          <w:p>
+            <w:pPr>
+              <w:contextualSpacing/>
+              <w:rPr>
+                <w:rFonts w:ascii="Calibri" w:eastAsia="Calibri" w:hAnsi="Calibri" w:cs="Calibri"/>
+                <w:color w:val="000000" w:themeColor="text1"/>
+                <w:sz w:val="28"/>
+                <w:szCs w:val="28"/>
+              </w:rPr>
+            </w:pPr>
+            <w:r>
+              <w:rPr>
+                <w:rFonts w:ascii="Calibri" w:eastAsia="Calibri" w:hAnsi="Calibri" w:cs="Calibri"/>
+                <w:color w:val="000000" w:themeColor="text1"/>
+                <w:sz w:val="28"/>
+                <w:szCs w:val="28"/>
+              </w:rPr>
+              <w:t xml:space="preserve">Policy actions </w:t>
+            </w:r>
+          </w:p>
+        </w:tc>
+        <w:tc>
+          <w:tcPr>
+            <w:tcW w:w="6733" w:type="dxa"/>
+          </w:tcPr>
+          <w:p>
+            <w:pPr>
+              <w:pStyle w:val="ListParagraph"/>
+              <w:numPr>
+                <w:ilvl w:val="0"/>
+                <w:numId w:val="0"/>
+              </w:numPr>
+              <w:contextualSpacing/>
+              <w:rPr>
+                <w:rFonts w:eastAsia="Calibri"/>
+                <w:color w:val="000000" w:themeColor="text1"/>
+                <w:sz w:val="28"/>
+                <w:szCs w:val="28"/>
+              </w:rPr>
+            </w:pPr>
+          </w:p>
+          <w:p>
+            <w:pPr>
+              <w:contextualSpacing/>
+              <w:rPr>
+                <w:rFonts w:ascii="Calibri" w:eastAsia="Calibri" w:hAnsi="Calibri" w:cs="Calibri"/>
+                <w:color w:val="000000" w:themeColor="text1"/>
+                <w:sz w:val="28"/>
+                <w:szCs w:val="28"/>
+              </w:rPr>
+            </w:pPr>
+          </w:p>
+          <w:p>
+            <w:pPr>
+              <w:contextualSpacing/>
+              <w:rPr>
+                <w:rFonts w:ascii="Calibri" w:eastAsia="Calibri" w:hAnsi="Calibri" w:cs="Calibri"/>
+                <w:color w:val="000000" w:themeColor="text1"/>
+                <w:sz w:val="28"/>
+                <w:szCs w:val="28"/>
+              </w:rPr>
+            </w:pPr>
+          </w:p>
+        </w:tc>
+      </w:tr>
+      <w:tr>
+        <w:trPr>
+          <w:trHeight w:val="495"/>
+        </w:trPr>
+        <w:tc>
+          <w:tcPr>
+            <w:tcW w:w="2627" w:type="dxa"/>
+          </w:tcPr>
+          <w:p>
+            <w:pPr>
+              <w:contextualSpacing/>
+              <w:rPr>
+                <w:rFonts w:ascii="Calibri" w:eastAsia="Calibri" w:hAnsi="Calibri" w:cs="Calibri"/>
+                <w:color w:val="000000" w:themeColor="text1"/>
+                <w:sz w:val="28"/>
+                <w:szCs w:val="28"/>
+              </w:rPr>
+            </w:pPr>
+            <w:r>
+              <w:rPr>
+                <w:rFonts w:ascii="Calibri" w:eastAsia="Calibri" w:hAnsi="Calibri" w:cs="Calibri"/>
+                <w:color w:val="000000" w:themeColor="text1"/>
+                <w:sz w:val="28"/>
+                <w:szCs w:val="28"/>
+              </w:rPr>
+              <w:t xml:space="preserve">Government actions </w:t>
+            </w:r>
+          </w:p>
+        </w:tc>
+        <w:tc>
+          <w:tcPr>
+            <w:tcW w:w="6733" w:type="dxa"/>
+          </w:tcPr>
+          <w:p>
+            <w:pPr>
+              <w:pStyle w:val="ListParagraph"/>
+              <w:numPr>
+                <w:ilvl w:val="0"/>
+                <w:numId w:val="0"/>
+              </w:numPr>
+              <w:contextualSpacing/>
+              <w:rPr>
+                <w:rFonts w:eastAsia="Calibri"/>
+                <w:color w:val="000000" w:themeColor="text1"/>
+                <w:sz w:val="28"/>
+                <w:szCs w:val="28"/>
+              </w:rPr>
+            </w:pPr>
+          </w:p>
+          <w:p>
+            <w:pPr>
+              <w:contextualSpacing/>
+              <w:rPr>
+                <w:rFonts w:ascii="Calibri" w:eastAsia="Calibri" w:hAnsi="Calibri" w:cs="Calibri"/>
+                <w:color w:val="000000" w:themeColor="text1"/>
+                <w:sz w:val="28"/>
+                <w:szCs w:val="28"/>
+              </w:rPr>
+            </w:pPr>
+          </w:p>
+          <w:p>
+            <w:pPr>
+              <w:contextualSpacing/>
+              <w:rPr>
+                <w:rFonts w:ascii="Calibri" w:eastAsia="Calibri" w:hAnsi="Calibri" w:cs="Calibri"/>
+                <w:color w:val="000000" w:themeColor="text1"/>
+                <w:sz w:val="28"/>
+                <w:szCs w:val="28"/>
+              </w:rPr>
+            </w:pPr>
+          </w:p>
+        </w:tc>
+      </w:tr>
+      <w:tr>
+        <w:trPr>
+          <w:trHeight w:val="495"/>
+        </w:trPr>
+        <w:tc>
+          <w:tcPr>
+            <w:tcW w:w="2627" w:type="dxa"/>
+          </w:tcPr>
+          <w:p>
+            <w:pPr>
+              <w:contextualSpacing/>
+              <w:rPr>
+                <w:rFonts w:ascii="Calibri" w:eastAsia="Calibri" w:hAnsi="Calibri" w:cs="Calibri"/>
+                <w:color w:val="000000" w:themeColor="text1"/>
+                <w:sz w:val="28"/>
+                <w:szCs w:val="28"/>
+              </w:rPr>
+            </w:pPr>
+            <w:r>
+              <w:rPr>
+                <w:rFonts w:ascii="Calibri" w:eastAsia="Calibri" w:hAnsi="Calibri" w:cs="Calibri"/>
+                <w:color w:val="000000" w:themeColor="text1"/>
+                <w:sz w:val="28"/>
+                <w:szCs w:val="28"/>
+              </w:rPr>
+              <w:lastRenderedPageBreak/>
+              <w:t xml:space="preserve">Household actions </w:t>
+            </w:r>
+          </w:p>
+        </w:tc>
+        <w:tc>
+          <w:tcPr>
+            <w:tcW w:w="6733" w:type="dxa"/>
+          </w:tcPr>
+          <w:p>
+            <w:pPr>
+              <w:pStyle w:val="ListParagraph"/>
+              <w:numPr>
+                <w:ilvl w:val="0"/>
+                <w:numId w:val="0"/>
+              </w:numPr>
+              <w:contextualSpacing/>
+              <w:rPr>
+                <w:rFonts w:eastAsia="Calibri"/>
+                <w:color w:val="000000" w:themeColor="text1"/>
+                <w:sz w:val="28"/>
+                <w:szCs w:val="28"/>
+              </w:rPr>
+            </w:pPr>
+          </w:p>
+          <w:p>
+            <w:pPr>
+              <w:contextualSpacing/>
+              <w:rPr>
+                <w:rFonts w:ascii="Calibri" w:eastAsia="Calibri" w:hAnsi="Calibri" w:cs="Calibri"/>
+                <w:color w:val="000000" w:themeColor="text1"/>
+                <w:sz w:val="28"/>
+                <w:szCs w:val="28"/>
+              </w:rPr>
+            </w:pPr>
+          </w:p>
+          <w:p>
+            <w:pPr>
+              <w:contextualSpacing/>
+              <w:rPr>
+                <w:rFonts w:ascii="Calibri" w:eastAsia="Calibri" w:hAnsi="Calibri" w:cs="Calibri"/>
+                <w:color w:val="000000" w:themeColor="text1"/>
+                <w:sz w:val="28"/>
+                <w:szCs w:val="28"/>
+              </w:rPr>
+            </w:pPr>
+          </w:p>
+        </w:tc>
+      </w:tr>
+      <w:tr>
+        <w:trPr>
+          <w:trHeight w:val="495"/>
+        </w:trPr>
+        <w:tc>
+          <w:tcPr>
+            <w:tcW w:w="2627" w:type="dxa"/>
+          </w:tcPr>
+          <w:p>
+            <w:pPr>
+              <w:contextualSpacing/>
+              <w:rPr>
+                <w:rFonts w:ascii="Calibri" w:eastAsia="Calibri" w:hAnsi="Calibri" w:cs="Calibri"/>
+                <w:color w:val="000000" w:themeColor="text1"/>
+                <w:sz w:val="28"/>
+                <w:szCs w:val="28"/>
+              </w:rPr>
+            </w:pPr>
+            <w:r>
+              <w:rPr>
+                <w:rFonts w:ascii="Calibri" w:eastAsia="Calibri" w:hAnsi="Calibri" w:cs="Calibri"/>
+                <w:color w:val="000000" w:themeColor="text1"/>
+                <w:sz w:val="28"/>
+                <w:szCs w:val="28"/>
+              </w:rPr>
+              <w:t xml:space="preserve">Community actions </w:t>
+            </w:r>
+          </w:p>
+        </w:tc>
+        <w:tc>
+          <w:tcPr>
+            <w:tcW w:w="6733" w:type="dxa"/>
+          </w:tcPr>
+          <w:p>
+            <w:pPr>
+              <w:pStyle w:val="ListParagraph"/>
+              <w:numPr>
+                <w:ilvl w:val="0"/>
+                <w:numId w:val="0"/>
+              </w:numPr>
+              <w:contextualSpacing/>
+              <w:rPr>
+                <w:rFonts w:eastAsia="Calibri"/>
+                <w:color w:val="000000" w:themeColor="text1"/>
+                <w:sz w:val="28"/>
+                <w:szCs w:val="28"/>
+              </w:rPr>
+            </w:pPr>
+          </w:p>
+          <w:p>
+            <w:pPr>
+              <w:contextualSpacing/>
+              <w:rPr>
+                <w:rFonts w:ascii="Calibri" w:eastAsia="Calibri" w:hAnsi="Calibri" w:cs="Calibri"/>
+                <w:color w:val="000000" w:themeColor="text1"/>
+                <w:sz w:val="28"/>
+                <w:szCs w:val="28"/>
+              </w:rPr>
+            </w:pPr>
+          </w:p>
+          <w:p>
+            <w:pPr>
+              <w:contextualSpacing/>
+              <w:rPr>
+                <w:rFonts w:ascii="Calibri" w:eastAsia="Calibri" w:hAnsi="Calibri" w:cs="Calibri"/>
+                <w:color w:val="000000" w:themeColor="text1"/>
+                <w:sz w:val="28"/>
+                <w:szCs w:val="28"/>
+              </w:rPr>
+            </w:pPr>
+          </w:p>
+        </w:tc>
+      </w:tr>
+    </w:tbl>
+    <w:p>
+      <w:pPr>
+        <w:spacing w:after="0" w:line="240" w:lineRule="auto"/>
+        <w:contextualSpacing/>
+        <w:rPr>
+          <w:rFonts w:ascii="Calibri" w:eastAsia="Calibri" w:hAnsi="Calibri" w:cs="Calibri"/>
+          <w:color w:val="000000" w:themeColor="text1"/>
+        </w:rPr>
+      </w:pPr>
+    </w:p>
+    <w:p>
+      <w:pPr>
+        <w:pStyle w:val="Heading2"/>
+        <w:spacing w:before="0" w:line="240" w:lineRule="auto"/>
+        <w:contextualSpacing/>
         <w:rPr>
           <w:rFonts w:ascii="Calibri Light" w:eastAsia="Calibri Light" w:hAnsi="Calibri Light" w:cs="Calibri Light"/>
           <w:szCs w:val="28"/>
         </w:rPr>
-        <w:t>ext</w:t>
-      </w:r>
+      </w:pPr>
     </w:p>
     <w:p>
       <w:pPr>
@@ -2261,27 +2171,6 @@
           <w:szCs w:val="24"/>
         </w:rPr>
       </w:pPr>
-      <w:r>
-        <w:rPr>
-          <w:sz w:val="24"/>
-          <w:szCs w:val="24"/>
-        </w:rPr>
-        <w:t>Return to the ERB and move onto the next activity</w:t>
-      </w:r>
-      <w:r>
-        <w:rPr>
-          <w:sz w:val="24"/>
-          <w:szCs w:val="24"/>
-        </w:rPr>
-        <w:t xml:space="preserve"> in Workshop 2</w:t>
-      </w:r>
-      <w:r>
-        <w:rPr>
-          <w:sz w:val="24"/>
-          <w:szCs w:val="24"/>
-        </w:rPr>
-        <w:t>: Evaluate Actions.</w:t>
-      </w:r>
     </w:p>
     <w:sectPr>
       <w:headerReference w:type="default" r:id="rId12"/>
@@ -2318,6 +2207,13 @@
       </w:r>
     </w:p>
   </w:endnote>
+  <w:endnote w:type="continuationNotice" w:id="1">
+    <w:p>
+      <w:pPr>
+        <w:spacing w:after="0" w:line="240" w:lineRule="auto"/>
+      </w:pPr>
+    </w:p>
+  </w:endnote>
 </w:endnotes>
 </file>
 
@@ -2361,75 +2257,91 @@
 
 <file path=word/footer2.xml><?xml version="1.0" encoding="utf-8"?>
 <w:ftr xmlns:wpc="http://schemas.microsoft.com/office/word/2010/wordprocessingCanvas" xmlns:cx="http://schemas.microsoft.com/office/drawing/2014/chartex" xmlns:cx1="http://schemas.microsoft.com/office/drawing/2015/9/8/chartex" xmlns:cx2="http://schemas.microsoft.com/office/drawing/2015/10/21/chartex" xmlns:cx3="http://schemas.microsoft.com/office/drawing/2016/5/9/chartex" xmlns:cx4="http://schemas.microsoft.com/office/drawing/2016/5/10/chartex" xmlns:cx5="http://schemas.microsoft.com/office/drawing/2016/5/11/chartex" xmlns:cx6="http://schemas.microsoft.com/office/drawing/2016/5/12/chartex" xmlns:cx7="http://schemas.microsoft.com/office/drawing/2016/5/13/chartex" xmlns:cx8="http://schemas.microsoft.com/office/drawing/2016/5/14/chartex" xmlns:mc="http://schemas.openxmlformats.org/markup-compatibility/2006" xmlns:aink="http://schemas.microsoft.com/office/drawing/2016/ink" xmlns:am3d="http://schemas.microsoft.com/office/drawing/2017/model3d" xmlns:o="urn:schemas-microsoft-com:office:office" xmlns:oel="http://schemas.microsoft.com/office/2019/extlst" xmlns:r="http://schemas.openxmlformats.org/officeDocument/2006/relationships" xmlns:m="http://schemas.openxmlformats.org/officeDocument/2006/math" xmlns:v="urn:schemas-microsoft-com:vml" xmlns:wp14="http://schemas.microsoft.com/office/word/2010/wordprocessingDrawing" xmlns:wp="http://schemas.openxmlformats.org/drawingml/2006/wordprocessingDrawing" xmlns:w10="urn:schemas-microsoft-com:office:word" xmlns:w="http://schemas.openxmlformats.org/wordprocessingml/2006/main" xmlns:w14="http://schemas.microsoft.com/office/word/2010/wordml" xmlns:w15="http://schemas.microsoft.com/office/word/2012/wordml" xmlns:w16cex="http://schemas.microsoft.com/office/word/2018/wordml/cex" xmlns:w16cid="http://schemas.microsoft.com/office/word/2016/wordml/cid" xmlns:w16="http://schemas.microsoft.com/office/word/2018/wordml" xmlns:w16sdtdh="http://schemas.microsoft.com/office/word/2020/wordml/sdtdatahash" xmlns:w16se="http://schemas.microsoft.com/office/word/2015/wordml/symex" xmlns:wpg="http://schemas.microsoft.com/office/word/2010/wordprocessingGroup" xmlns:wpi="http://schemas.microsoft.com/office/word/2010/wordprocessingInk" xmlns:wne="http://schemas.microsoft.com/office/word/2006/wordml" xmlns:wps="http://schemas.microsoft.com/office/word/2010/wordprocessingShape" mc:Ignorable="w14 w15 w16se w16cid w16 w16cex w16sdtdh wp14">
-  <w:sdt>
-    <w:sdtPr>
-      <w:rPr>
-        <w:rStyle w:val="PageNumber"/>
-      </w:rPr>
-      <w:id w:val="-1146809987"/>
-      <w:docPartObj>
-        <w:docPartGallery w:val="Page Numbers (Bottom of Page)"/>
-        <w:docPartUnique/>
-      </w:docPartObj>
-    </w:sdtPr>
-    <w:sdtContent>
-      <w:p>
-        <w:pPr>
-          <w:pStyle w:val="Footer"/>
-          <w:framePr w:wrap="none" w:vAnchor="text" w:hAnchor="margin" w:xAlign="right" w:y="1"/>
-          <w:rPr>
-            <w:rStyle w:val="PageNumber"/>
-          </w:rPr>
-        </w:pPr>
+  <w:p>
+    <w:pPr>
+      <w:pStyle w:val="Footer"/>
+      <w:jc w:val="center"/>
+      <w:rPr>
+        <w:rFonts w:ascii="Calibri" w:hAnsi="Calibri" w:cs="Calibri"/>
+      </w:rPr>
+    </w:pPr>
+    <w:r>
+      <w:rPr>
+        <w:rFonts w:ascii="Calibri" w:hAnsi="Calibri" w:cs="Calibri"/>
+      </w:rPr>
+      <w:tab/>
+    </w:r>
+    <w:hyperlink r:id="rId1" w:history="1">
+      <w:r>
+        <w:rPr>
+          <w:rStyle w:val="Hyperlink"/>
+          <w:rFonts w:ascii="Calibri" w:hAnsi="Calibri" w:cs="Calibri"/>
+        </w:rPr>
+        <w:t>https://www.epa.gov/emergency-response-research/equitable-resilience-builder</w:t>
+      </w:r>
+    </w:hyperlink>
+    <w:r>
+      <w:rPr>
+        <w:rFonts w:ascii="Calibri" w:hAnsi="Calibri" w:cs="Calibri"/>
+      </w:rPr>
+      <w:t xml:space="preserve"> </w:t>
+    </w:r>
+    <w:sdt>
+      <w:sdtPr>
+        <w:rPr>
+          <w:rFonts w:ascii="Calibri" w:hAnsi="Calibri" w:cs="Calibri"/>
+        </w:rPr>
+        <w:id w:val="-1583592990"/>
+        <w:docPartObj>
+          <w:docPartGallery w:val="Page Numbers (Bottom of Page)"/>
+          <w:docPartUnique/>
+        </w:docPartObj>
+      </w:sdtPr>
+      <w:sdtEndPr>
+        <w:rPr>
+          <w:noProof/>
+        </w:rPr>
+      </w:sdtEndPr>
+      <w:sdtContent>
         <w:r>
           <w:rPr>
-            <w:rStyle w:val="PageNumber"/>
+            <w:rFonts w:ascii="Calibri" w:hAnsi="Calibri" w:cs="Calibri"/>
           </w:rPr>
-          <w:t xml:space="preserve">Page </w:t>
+          <w:tab/>
         </w:r>
         <w:r>
           <w:rPr>
-            <w:rStyle w:val="PageNumber"/>
+            <w:rFonts w:ascii="Calibri" w:hAnsi="Calibri" w:cs="Calibri"/>
           </w:rPr>
           <w:fldChar w:fldCharType="begin"/>
         </w:r>
         <w:r>
           <w:rPr>
-            <w:rStyle w:val="PageNumber"/>
+            <w:rFonts w:ascii="Calibri" w:hAnsi="Calibri" w:cs="Calibri"/>
           </w:rPr>
-          <w:instrText xml:space="preserve"> PAGE </w:instrText>
+          <w:instrText xml:space="preserve"> PAGE   \* MERGEFORMAT </w:instrText>
         </w:r>
         <w:r>
           <w:rPr>
-            <w:rStyle w:val="PageNumber"/>
+            <w:rFonts w:ascii="Calibri" w:hAnsi="Calibri" w:cs="Calibri"/>
           </w:rPr>
           <w:fldChar w:fldCharType="separate"/>
         </w:r>
         <w:r>
           <w:rPr>
-            <w:rStyle w:val="PageNumber"/>
-            <w:noProof/>
+            <w:rFonts w:ascii="Calibri" w:hAnsi="Calibri" w:cs="Calibri"/>
           </w:rPr>
-          <w:t>2</w:t>
+          <w:t>1</w:t>
         </w:r>
         <w:r>
           <w:rPr>
-            <w:rStyle w:val="PageNumber"/>
+            <w:rFonts w:ascii="Calibri" w:hAnsi="Calibri" w:cs="Calibri"/>
+            <w:noProof/>
           </w:rPr>
           <w:fldChar w:fldCharType="end"/>
         </w:r>
-      </w:p>
-    </w:sdtContent>
-  </w:sdt>
-  <w:p>
-    <w:pPr>
-      <w:pStyle w:val="Footer"/>
-      <w:ind w:right="360"/>
-    </w:pPr>
-    <w:r>
-      <w:tab/>
-      <w:t xml:space="preserve">   </w:t>
-    </w:r>
+      </w:sdtContent>
+    </w:sdt>
   </w:p>
 </w:ftr>
 </file>
@@ -2454,6 +2366,13 @@
       <w:r>
         <w:continuationSeparator/>
       </w:r>
+    </w:p>
+  </w:footnote>
+  <w:footnote w:type="continuationNotice" w:id="1">
+    <w:p>
+      <w:pPr>
+        <w:spacing w:after="0" w:line="240" w:lineRule="auto"/>
+      </w:pPr>
     </w:p>
   </w:footnote>
 </w:footnotes>
@@ -2463,17 +2382,35 @@
 <w:hdr xmlns:wpc="http://schemas.microsoft.com/office/word/2010/wordprocessingCanvas" xmlns:cx="http://schemas.microsoft.com/office/drawing/2014/chartex" xmlns:cx1="http://schemas.microsoft.com/office/drawing/2015/9/8/chartex" xmlns:cx2="http://schemas.microsoft.com/office/drawing/2015/10/21/chartex" xmlns:cx3="http://schemas.microsoft.com/office/drawing/2016/5/9/chartex" xmlns:cx4="http://schemas.microsoft.com/office/drawing/2016/5/10/chartex" xmlns:cx5="http://schemas.microsoft.com/office/drawing/2016/5/11/chartex" xmlns:cx6="http://schemas.microsoft.com/office/drawing/2016/5/12/chartex" xmlns:cx7="http://schemas.microsoft.com/office/drawing/2016/5/13/chartex" xmlns:cx8="http://schemas.microsoft.com/office/drawing/2016/5/14/chartex" xmlns:mc="http://schemas.openxmlformats.org/markup-compatibility/2006" xmlns:aink="http://schemas.microsoft.com/office/drawing/2016/ink" xmlns:am3d="http://schemas.microsoft.com/office/drawing/2017/model3d" xmlns:o="urn:schemas-microsoft-com:office:office" xmlns:oel="http://schemas.microsoft.com/office/2019/extlst" xmlns:r="http://schemas.openxmlformats.org/officeDocument/2006/relationships" xmlns:m="http://schemas.openxmlformats.org/officeDocument/2006/math" xmlns:v="urn:schemas-microsoft-com:vml" xmlns:wp14="http://schemas.microsoft.com/office/word/2010/wordprocessingDrawing" xmlns:wp="http://schemas.openxmlformats.org/drawingml/2006/wordprocessingDrawing" xmlns:w10="urn:schemas-microsoft-com:office:word" xmlns:w="http://schemas.openxmlformats.org/wordprocessingml/2006/main" xmlns:w14="http://schemas.microsoft.com/office/word/2010/wordml" xmlns:w15="http://schemas.microsoft.com/office/word/2012/wordml" xmlns:w16cex="http://schemas.microsoft.com/office/word/2018/wordml/cex" xmlns:w16cid="http://schemas.microsoft.com/office/word/2016/wordml/cid" xmlns:w16="http://schemas.microsoft.com/office/word/2018/wordml" xmlns:w16sdtdh="http://schemas.microsoft.com/office/word/2020/wordml/sdtdatahash" xmlns:w16se="http://schemas.microsoft.com/office/word/2015/wordml/symex" xmlns:wpg="http://schemas.microsoft.com/office/word/2010/wordprocessingGroup" xmlns:wpi="http://schemas.microsoft.com/office/word/2010/wordprocessingInk" xmlns:wne="http://schemas.microsoft.com/office/word/2006/wordml" xmlns:wps="http://schemas.microsoft.com/office/word/2010/wordprocessingShape" mc:Ignorable="w14 w15 w16se w16cid w16 w16cex w16sdtdh wp14">
   <w:p>
     <w:pPr>
-      <w:pStyle w:val="Header"/>
+      <w:tabs>
+        <w:tab w:val="center" w:pos="4680"/>
+        <w:tab w:val="right" w:pos="9360"/>
+      </w:tabs>
+      <w:spacing w:after="0" w:line="240" w:lineRule="auto"/>
+      <w:rPr>
+        <w:rFonts w:ascii="Calibri" w:eastAsia="Calibri" w:hAnsi="Calibri" w:cs="Calibri"/>
+        <w:color w:val="4472C4" w:themeColor="accent1"/>
+        <w:sz w:val="24"/>
+        <w:szCs w:val="24"/>
+      </w:rPr>
     </w:pPr>
     <w:r>
       <w:rPr>
         <w:noProof/>
       </w:rPr>
       <w:drawing>
-        <wp:inline distT="0" distB="0" distL="0" distR="0" wp14:anchorId="6638C372" wp14:editId="4D132B8D">
+        <wp:anchor distT="0" distB="0" distL="114300" distR="114300" simplePos="0" relativeHeight="251658240" behindDoc="0" locked="0" layoutInCell="1" allowOverlap="1" wp14:anchorId="624E2D7A" wp14:editId="6C339C0D">
+          <wp:simplePos x="0" y="0"/>
+          <wp:positionH relativeFrom="column">
+            <wp:posOffset>0</wp:posOffset>
+          </wp:positionH>
+          <wp:positionV relativeFrom="paragraph">
+            <wp:posOffset>4527</wp:posOffset>
+          </wp:positionV>
           <wp:extent cx="1093490" cy="431321"/>
           <wp:effectExtent l="0" t="0" r="0" b="6985"/>
-          <wp:docPr id="3" name="Picture 3" descr="Shape&#10;&#10;Description automatically generated with medium confidence"/>
+          <wp:wrapSquare wrapText="bothSides"/>
+          <wp:docPr id="1106842405" name="Picture 1106842405" descr="EPA logo"/>
           <wp:cNvGraphicFramePr>
             <a:graphicFrameLocks xmlns:a="http://schemas.openxmlformats.org/drawingml/2006/main" noChangeAspect="1"/>
           </wp:cNvGraphicFramePr>
@@ -2481,7 +2418,7 @@
             <a:graphicData uri="http://schemas.openxmlformats.org/drawingml/2006/picture">
               <pic:pic xmlns:pic="http://schemas.openxmlformats.org/drawingml/2006/picture">
                 <pic:nvPicPr>
-                  <pic:cNvPr id="3" name="Picture 3" descr="Shape&#10;&#10;Description automatically generated with medium confidence"/>
+                  <pic:cNvPr id="3" name="Picture 3" descr="EPA logo"/>
                   <pic:cNvPicPr/>
                 </pic:nvPicPr>
                 <pic:blipFill>
@@ -2499,7 +2436,7 @@
                 <pic:spPr>
                   <a:xfrm>
                     <a:off x="0" y="0"/>
-                    <a:ext cx="1104499" cy="435664"/>
+                    <a:ext cx="1093490" cy="431321"/>
                   </a:xfrm>
                   <a:prstGeom prst="rect">
                     <a:avLst/>
@@ -2508,9 +2445,61 @@
               </pic:pic>
             </a:graphicData>
           </a:graphic>
-        </wp:inline>
+          <wp14:sizeRelH relativeFrom="page">
+            <wp14:pctWidth>0</wp14:pctWidth>
+          </wp14:sizeRelH>
+          <wp14:sizeRelV relativeFrom="page">
+            <wp14:pctHeight>0</wp14:pctHeight>
+          </wp14:sizeRelV>
+        </wp:anchor>
       </w:drawing>
     </w:r>
+    <w:r>
+      <w:tab/>
+    </w:r>
+    <w:r>
+      <w:tab/>
+    </w:r>
+    <w:r>
+      <w:rPr>
+        <w:rFonts w:ascii="Calibri" w:eastAsia="Calibri" w:hAnsi="Calibri" w:cs="Calibri"/>
+        <w:b/>
+        <w:bCs/>
+        <w:color w:val="4472C4" w:themeColor="accent1"/>
+        <w:sz w:val="24"/>
+        <w:szCs w:val="24"/>
+      </w:rPr>
+      <w:t>Equitable Resilience Builder (ERB)</w:t>
+    </w:r>
+  </w:p>
+  <w:p>
+    <w:pPr>
+      <w:pStyle w:val="Header"/>
+      <w:jc w:val="right"/>
+      <w:rPr>
+        <w:rFonts w:ascii="Calibri" w:eastAsia="Calibri" w:hAnsi="Calibri" w:cs="Calibri"/>
+        <w:color w:val="000000" w:themeColor="text1"/>
+      </w:rPr>
+    </w:pPr>
+    <w:r>
+      <w:rPr>
+        <w:rFonts w:ascii="Calibri" w:eastAsia="Calibri" w:hAnsi="Calibri" w:cs="Calibri"/>
+        <w:color w:val="000000" w:themeColor="text1"/>
+      </w:rPr>
+      <w:t xml:space="preserve">Section: </w:t>
+    </w:r>
+    <w:r>
+      <w:rPr>
+        <w:rFonts w:ascii="Calibri" w:eastAsia="Calibri" w:hAnsi="Calibri" w:cs="Calibri"/>
+        <w:color w:val="000000" w:themeColor="text1"/>
+      </w:rPr>
+      <w:t>Strategize</w:t>
+    </w:r>
+  </w:p>
+  <w:p>
+    <w:pPr>
+      <w:pStyle w:val="Header"/>
+    </w:pPr>
     <w:r>
       <w:tab/>
     </w:r>
@@ -2610,6 +2599,458 @@
     </w:lvl>
   </w:abstractNum>
   <w:abstractNum w:abstractNumId="1" w15:restartNumberingAfterBreak="0">
+    <w:nsid w:val="08C35DE5"/>
+    <w:multiLevelType w:val="hybridMultilevel"/>
+    <w:tmpl w:val="C4F210E0"/>
+    <w:lvl w:ilvl="0" w:tplc="04090001">
+      <w:start w:val="1"/>
+      <w:numFmt w:val="bullet"/>
+      <w:lvlText w:val=""/>
+      <w:lvlJc w:val="left"/>
+      <w:pPr>
+        <w:ind w:left="720" w:hanging="360"/>
+      </w:pPr>
+      <w:rPr>
+        <w:rFonts w:ascii="Symbol" w:hAnsi="Symbol" w:hint="default"/>
+      </w:rPr>
+    </w:lvl>
+    <w:lvl w:ilvl="1" w:tplc="04090003">
+      <w:start w:val="1"/>
+      <w:numFmt w:val="bullet"/>
+      <w:lvlText w:val="o"/>
+      <w:lvlJc w:val="left"/>
+      <w:pPr>
+        <w:ind w:left="1440" w:hanging="360"/>
+      </w:pPr>
+      <w:rPr>
+        <w:rFonts w:ascii="Courier New" w:hAnsi="Courier New" w:cs="Courier New" w:hint="default"/>
+      </w:rPr>
+    </w:lvl>
+    <w:lvl w:ilvl="2" w:tplc="04090005" w:tentative="1">
+      <w:start w:val="1"/>
+      <w:numFmt w:val="bullet"/>
+      <w:lvlText w:val=""/>
+      <w:lvlJc w:val="left"/>
+      <w:pPr>
+        <w:ind w:left="2160" w:hanging="360"/>
+      </w:pPr>
+      <w:rPr>
+        <w:rFonts w:ascii="Wingdings" w:hAnsi="Wingdings" w:hint="default"/>
+      </w:rPr>
+    </w:lvl>
+    <w:lvl w:ilvl="3" w:tplc="04090001" w:tentative="1">
+      <w:start w:val="1"/>
+      <w:numFmt w:val="bullet"/>
+      <w:lvlText w:val=""/>
+      <w:lvlJc w:val="left"/>
+      <w:pPr>
+        <w:ind w:left="2880" w:hanging="360"/>
+      </w:pPr>
+      <w:rPr>
+        <w:rFonts w:ascii="Symbol" w:hAnsi="Symbol" w:hint="default"/>
+      </w:rPr>
+    </w:lvl>
+    <w:lvl w:ilvl="4" w:tplc="04090003" w:tentative="1">
+      <w:start w:val="1"/>
+      <w:numFmt w:val="bullet"/>
+      <w:lvlText w:val="o"/>
+      <w:lvlJc w:val="left"/>
+      <w:pPr>
+        <w:ind w:left="3600" w:hanging="360"/>
+      </w:pPr>
+      <w:rPr>
+        <w:rFonts w:ascii="Courier New" w:hAnsi="Courier New" w:cs="Courier New" w:hint="default"/>
+      </w:rPr>
+    </w:lvl>
+    <w:lvl w:ilvl="5" w:tplc="04090005" w:tentative="1">
+      <w:start w:val="1"/>
+      <w:numFmt w:val="bullet"/>
+      <w:lvlText w:val=""/>
+      <w:lvlJc w:val="left"/>
+      <w:pPr>
+        <w:ind w:left="4320" w:hanging="360"/>
+      </w:pPr>
+      <w:rPr>
+        <w:rFonts w:ascii="Wingdings" w:hAnsi="Wingdings" w:hint="default"/>
+      </w:rPr>
+    </w:lvl>
+    <w:lvl w:ilvl="6" w:tplc="04090001" w:tentative="1">
+      <w:start w:val="1"/>
+      <w:numFmt w:val="bullet"/>
+      <w:lvlText w:val=""/>
+      <w:lvlJc w:val="left"/>
+      <w:pPr>
+        <w:ind w:left="5040" w:hanging="360"/>
+      </w:pPr>
+      <w:rPr>
+        <w:rFonts w:ascii="Symbol" w:hAnsi="Symbol" w:hint="default"/>
+      </w:rPr>
+    </w:lvl>
+    <w:lvl w:ilvl="7" w:tplc="04090003" w:tentative="1">
+      <w:start w:val="1"/>
+      <w:numFmt w:val="bullet"/>
+      <w:lvlText w:val="o"/>
+      <w:lvlJc w:val="left"/>
+      <w:pPr>
+        <w:ind w:left="5760" w:hanging="360"/>
+      </w:pPr>
+      <w:rPr>
+        <w:rFonts w:ascii="Courier New" w:hAnsi="Courier New" w:cs="Courier New" w:hint="default"/>
+      </w:rPr>
+    </w:lvl>
+    <w:lvl w:ilvl="8" w:tplc="04090005" w:tentative="1">
+      <w:start w:val="1"/>
+      <w:numFmt w:val="bullet"/>
+      <w:lvlText w:val=""/>
+      <w:lvlJc w:val="left"/>
+      <w:pPr>
+        <w:ind w:left="6480" w:hanging="360"/>
+      </w:pPr>
+      <w:rPr>
+        <w:rFonts w:ascii="Wingdings" w:hAnsi="Wingdings" w:hint="default"/>
+      </w:rPr>
+    </w:lvl>
+  </w:abstractNum>
+  <w:abstractNum w:abstractNumId="2" w15:restartNumberingAfterBreak="0">
+    <w:nsid w:val="0AAC252B"/>
+    <w:multiLevelType w:val="hybridMultilevel"/>
+    <w:tmpl w:val="3454CD46"/>
+    <w:lvl w:ilvl="0" w:tplc="04090001">
+      <w:start w:val="1"/>
+      <w:numFmt w:val="bullet"/>
+      <w:lvlText w:val=""/>
+      <w:lvlJc w:val="left"/>
+      <w:pPr>
+        <w:ind w:left="1080" w:hanging="360"/>
+      </w:pPr>
+      <w:rPr>
+        <w:rFonts w:ascii="Symbol" w:hAnsi="Symbol" w:hint="default"/>
+      </w:rPr>
+    </w:lvl>
+    <w:lvl w:ilvl="1" w:tplc="FFFFFFFF" w:tentative="1">
+      <w:start w:val="1"/>
+      <w:numFmt w:val="bullet"/>
+      <w:lvlText w:val="o"/>
+      <w:lvlJc w:val="left"/>
+      <w:pPr>
+        <w:ind w:left="1800" w:hanging="360"/>
+      </w:pPr>
+      <w:rPr>
+        <w:rFonts w:ascii="Courier New" w:hAnsi="Courier New" w:cs="Courier New" w:hint="default"/>
+      </w:rPr>
+    </w:lvl>
+    <w:lvl w:ilvl="2" w:tplc="FFFFFFFF" w:tentative="1">
+      <w:start w:val="1"/>
+      <w:numFmt w:val="bullet"/>
+      <w:lvlText w:val=""/>
+      <w:lvlJc w:val="left"/>
+      <w:pPr>
+        <w:ind w:left="2520" w:hanging="360"/>
+      </w:pPr>
+      <w:rPr>
+        <w:rFonts w:ascii="Wingdings" w:hAnsi="Wingdings" w:hint="default"/>
+      </w:rPr>
+    </w:lvl>
+    <w:lvl w:ilvl="3" w:tplc="FFFFFFFF" w:tentative="1">
+      <w:start w:val="1"/>
+      <w:numFmt w:val="bullet"/>
+      <w:lvlText w:val=""/>
+      <w:lvlJc w:val="left"/>
+      <w:pPr>
+        <w:ind w:left="3240" w:hanging="360"/>
+      </w:pPr>
+      <w:rPr>
+        <w:rFonts w:ascii="Symbol" w:hAnsi="Symbol" w:hint="default"/>
+      </w:rPr>
+    </w:lvl>
+    <w:lvl w:ilvl="4" w:tplc="FFFFFFFF" w:tentative="1">
+      <w:start w:val="1"/>
+      <w:numFmt w:val="bullet"/>
+      <w:lvlText w:val="o"/>
+      <w:lvlJc w:val="left"/>
+      <w:pPr>
+        <w:ind w:left="3960" w:hanging="360"/>
+      </w:pPr>
+      <w:rPr>
+        <w:rFonts w:ascii="Courier New" w:hAnsi="Courier New" w:cs="Courier New" w:hint="default"/>
+      </w:rPr>
+    </w:lvl>
+    <w:lvl w:ilvl="5" w:tplc="FFFFFFFF" w:tentative="1">
+      <w:start w:val="1"/>
+      <w:numFmt w:val="bullet"/>
+      <w:lvlText w:val=""/>
+      <w:lvlJc w:val="left"/>
+      <w:pPr>
+        <w:ind w:left="4680" w:hanging="360"/>
+      </w:pPr>
+      <w:rPr>
+        <w:rFonts w:ascii="Wingdings" w:hAnsi="Wingdings" w:hint="default"/>
+      </w:rPr>
+    </w:lvl>
+    <w:lvl w:ilvl="6" w:tplc="FFFFFFFF" w:tentative="1">
+      <w:start w:val="1"/>
+      <w:numFmt w:val="bullet"/>
+      <w:lvlText w:val=""/>
+      <w:lvlJc w:val="left"/>
+      <w:pPr>
+        <w:ind w:left="5400" w:hanging="360"/>
+      </w:pPr>
+      <w:rPr>
+        <w:rFonts w:ascii="Symbol" w:hAnsi="Symbol" w:hint="default"/>
+      </w:rPr>
+    </w:lvl>
+    <w:lvl w:ilvl="7" w:tplc="FFFFFFFF" w:tentative="1">
+      <w:start w:val="1"/>
+      <w:numFmt w:val="bullet"/>
+      <w:lvlText w:val="o"/>
+      <w:lvlJc w:val="left"/>
+      <w:pPr>
+        <w:ind w:left="6120" w:hanging="360"/>
+      </w:pPr>
+      <w:rPr>
+        <w:rFonts w:ascii="Courier New" w:hAnsi="Courier New" w:cs="Courier New" w:hint="default"/>
+      </w:rPr>
+    </w:lvl>
+    <w:lvl w:ilvl="8" w:tplc="FFFFFFFF" w:tentative="1">
+      <w:start w:val="1"/>
+      <w:numFmt w:val="bullet"/>
+      <w:lvlText w:val=""/>
+      <w:lvlJc w:val="left"/>
+      <w:pPr>
+        <w:ind w:left="6840" w:hanging="360"/>
+      </w:pPr>
+      <w:rPr>
+        <w:rFonts w:ascii="Wingdings" w:hAnsi="Wingdings" w:hint="default"/>
+      </w:rPr>
+    </w:lvl>
+  </w:abstractNum>
+  <w:abstractNum w:abstractNumId="3" w15:restartNumberingAfterBreak="0">
+    <w:nsid w:val="2057544E"/>
+    <w:multiLevelType w:val="hybridMultilevel"/>
+    <w:tmpl w:val="F2C4F33A"/>
+    <w:lvl w:ilvl="0" w:tplc="04090001">
+      <w:start w:val="1"/>
+      <w:numFmt w:val="bullet"/>
+      <w:lvlText w:val=""/>
+      <w:lvlJc w:val="left"/>
+      <w:pPr>
+        <w:ind w:left="720" w:hanging="360"/>
+      </w:pPr>
+      <w:rPr>
+        <w:rFonts w:ascii="Symbol" w:hAnsi="Symbol" w:hint="default"/>
+      </w:rPr>
+    </w:lvl>
+    <w:lvl w:ilvl="1" w:tplc="04090003" w:tentative="1">
+      <w:start w:val="1"/>
+      <w:numFmt w:val="bullet"/>
+      <w:lvlText w:val="o"/>
+      <w:lvlJc w:val="left"/>
+      <w:pPr>
+        <w:ind w:left="1440" w:hanging="360"/>
+      </w:pPr>
+      <w:rPr>
+        <w:rFonts w:ascii="Courier New" w:hAnsi="Courier New" w:cs="Courier New" w:hint="default"/>
+      </w:rPr>
+    </w:lvl>
+    <w:lvl w:ilvl="2" w:tplc="04090005" w:tentative="1">
+      <w:start w:val="1"/>
+      <w:numFmt w:val="bullet"/>
+      <w:lvlText w:val=""/>
+      <w:lvlJc w:val="left"/>
+      <w:pPr>
+        <w:ind w:left="2160" w:hanging="360"/>
+      </w:pPr>
+      <w:rPr>
+        <w:rFonts w:ascii="Wingdings" w:hAnsi="Wingdings" w:hint="default"/>
+      </w:rPr>
+    </w:lvl>
+    <w:lvl w:ilvl="3" w:tplc="04090001" w:tentative="1">
+      <w:start w:val="1"/>
+      <w:numFmt w:val="bullet"/>
+      <w:lvlText w:val=""/>
+      <w:lvlJc w:val="left"/>
+      <w:pPr>
+        <w:ind w:left="2880" w:hanging="360"/>
+      </w:pPr>
+      <w:rPr>
+        <w:rFonts w:ascii="Symbol" w:hAnsi="Symbol" w:hint="default"/>
+      </w:rPr>
+    </w:lvl>
+    <w:lvl w:ilvl="4" w:tplc="04090003" w:tentative="1">
+      <w:start w:val="1"/>
+      <w:numFmt w:val="bullet"/>
+      <w:lvlText w:val="o"/>
+      <w:lvlJc w:val="left"/>
+      <w:pPr>
+        <w:ind w:left="3600" w:hanging="360"/>
+      </w:pPr>
+      <w:rPr>
+        <w:rFonts w:ascii="Courier New" w:hAnsi="Courier New" w:cs="Courier New" w:hint="default"/>
+      </w:rPr>
+    </w:lvl>
+    <w:lvl w:ilvl="5" w:tplc="04090005" w:tentative="1">
+      <w:start w:val="1"/>
+      <w:numFmt w:val="bullet"/>
+      <w:lvlText w:val=""/>
+      <w:lvlJc w:val="left"/>
+      <w:pPr>
+        <w:ind w:left="4320" w:hanging="360"/>
+      </w:pPr>
+      <w:rPr>
+        <w:rFonts w:ascii="Wingdings" w:hAnsi="Wingdings" w:hint="default"/>
+      </w:rPr>
+    </w:lvl>
+    <w:lvl w:ilvl="6" w:tplc="04090001" w:tentative="1">
+      <w:start w:val="1"/>
+      <w:numFmt w:val="bullet"/>
+      <w:lvlText w:val=""/>
+      <w:lvlJc w:val="left"/>
+      <w:pPr>
+        <w:ind w:left="5040" w:hanging="360"/>
+      </w:pPr>
+      <w:rPr>
+        <w:rFonts w:ascii="Symbol" w:hAnsi="Symbol" w:hint="default"/>
+      </w:rPr>
+    </w:lvl>
+    <w:lvl w:ilvl="7" w:tplc="04090003" w:tentative="1">
+      <w:start w:val="1"/>
+      <w:numFmt w:val="bullet"/>
+      <w:lvlText w:val="o"/>
+      <w:lvlJc w:val="left"/>
+      <w:pPr>
+        <w:ind w:left="5760" w:hanging="360"/>
+      </w:pPr>
+      <w:rPr>
+        <w:rFonts w:ascii="Courier New" w:hAnsi="Courier New" w:cs="Courier New" w:hint="default"/>
+      </w:rPr>
+    </w:lvl>
+    <w:lvl w:ilvl="8" w:tplc="04090005" w:tentative="1">
+      <w:start w:val="1"/>
+      <w:numFmt w:val="bullet"/>
+      <w:lvlText w:val=""/>
+      <w:lvlJc w:val="left"/>
+      <w:pPr>
+        <w:ind w:left="6480" w:hanging="360"/>
+      </w:pPr>
+      <w:rPr>
+        <w:rFonts w:ascii="Wingdings" w:hAnsi="Wingdings" w:hint="default"/>
+      </w:rPr>
+    </w:lvl>
+  </w:abstractNum>
+  <w:abstractNum w:abstractNumId="4" w15:restartNumberingAfterBreak="0">
+    <w:nsid w:val="3E870E07"/>
+    <w:multiLevelType w:val="hybridMultilevel"/>
+    <w:tmpl w:val="705CF602"/>
+    <w:lvl w:ilvl="0" w:tplc="FFFFFFFF">
+      <w:start w:val="1"/>
+      <w:numFmt w:val="bullet"/>
+      <w:lvlText w:val=""/>
+      <w:lvlJc w:val="left"/>
+      <w:pPr>
+        <w:ind w:left="720" w:hanging="360"/>
+      </w:pPr>
+      <w:rPr>
+        <w:rFonts w:ascii="Symbol" w:hAnsi="Symbol" w:hint="default"/>
+      </w:rPr>
+    </w:lvl>
+    <w:lvl w:ilvl="1" w:tplc="04090001">
+      <w:start w:val="1"/>
+      <w:numFmt w:val="bullet"/>
+      <w:lvlText w:val=""/>
+      <w:lvlJc w:val="left"/>
+      <w:pPr>
+        <w:ind w:left="1440" w:hanging="360"/>
+      </w:pPr>
+      <w:rPr>
+        <w:rFonts w:ascii="Symbol" w:hAnsi="Symbol" w:hint="default"/>
+      </w:rPr>
+    </w:lvl>
+    <w:lvl w:ilvl="2" w:tplc="FFFFFFFF" w:tentative="1">
+      <w:start w:val="1"/>
+      <w:numFmt w:val="bullet"/>
+      <w:lvlText w:val=""/>
+      <w:lvlJc w:val="left"/>
+      <w:pPr>
+        <w:ind w:left="2160" w:hanging="360"/>
+      </w:pPr>
+      <w:rPr>
+        <w:rFonts w:ascii="Wingdings" w:hAnsi="Wingdings" w:hint="default"/>
+      </w:rPr>
+    </w:lvl>
+    <w:lvl w:ilvl="3" w:tplc="FFFFFFFF" w:tentative="1">
+      <w:start w:val="1"/>
+      <w:numFmt w:val="bullet"/>
+      <w:lvlText w:val=""/>
+      <w:lvlJc w:val="left"/>
+      <w:pPr>
+        <w:ind w:left="2880" w:hanging="360"/>
+      </w:pPr>
+      <w:rPr>
+        <w:rFonts w:ascii="Symbol" w:hAnsi="Symbol" w:hint="default"/>
+      </w:rPr>
+    </w:lvl>
+    <w:lvl w:ilvl="4" w:tplc="FFFFFFFF" w:tentative="1">
+      <w:start w:val="1"/>
+      <w:numFmt w:val="bullet"/>
+      <w:lvlText w:val="o"/>
+      <w:lvlJc w:val="left"/>
+      <w:pPr>
+        <w:ind w:left="3600" w:hanging="360"/>
+      </w:pPr>
+      <w:rPr>
+        <w:rFonts w:ascii="Courier New" w:hAnsi="Courier New" w:cs="Courier New" w:hint="default"/>
+      </w:rPr>
+    </w:lvl>
+    <w:lvl w:ilvl="5" w:tplc="FFFFFFFF" w:tentative="1">
+      <w:start w:val="1"/>
+      <w:numFmt w:val="bullet"/>
+      <w:lvlText w:val=""/>
+      <w:lvlJc w:val="left"/>
+      <w:pPr>
+        <w:ind w:left="4320" w:hanging="360"/>
+      </w:pPr>
+      <w:rPr>
+        <w:rFonts w:ascii="Wingdings" w:hAnsi="Wingdings" w:hint="default"/>
+      </w:rPr>
+    </w:lvl>
+    <w:lvl w:ilvl="6" w:tplc="FFFFFFFF" w:tentative="1">
+      <w:start w:val="1"/>
+      <w:numFmt w:val="bullet"/>
+      <w:lvlText w:val=""/>
+      <w:lvlJc w:val="left"/>
+      <w:pPr>
+        <w:ind w:left="5040" w:hanging="360"/>
+      </w:pPr>
+      <w:rPr>
+        <w:rFonts w:ascii="Symbol" w:hAnsi="Symbol" w:hint="default"/>
+      </w:rPr>
+    </w:lvl>
+    <w:lvl w:ilvl="7" w:tplc="FFFFFFFF" w:tentative="1">
+      <w:start w:val="1"/>
+      <w:numFmt w:val="bullet"/>
+      <w:lvlText w:val="o"/>
+      <w:lvlJc w:val="left"/>
+      <w:pPr>
+        <w:ind w:left="5760" w:hanging="360"/>
+      </w:pPr>
+      <w:rPr>
+        <w:rFonts w:ascii="Courier New" w:hAnsi="Courier New" w:cs="Courier New" w:hint="default"/>
+      </w:rPr>
+    </w:lvl>
+    <w:lvl w:ilvl="8" w:tplc="FFFFFFFF" w:tentative="1">
+      <w:start w:val="1"/>
+      <w:numFmt w:val="bullet"/>
+      <w:lvlText w:val=""/>
+      <w:lvlJc w:val="left"/>
+      <w:pPr>
+        <w:ind w:left="6480" w:hanging="360"/>
+      </w:pPr>
+      <w:rPr>
+        <w:rFonts w:ascii="Wingdings" w:hAnsi="Wingdings" w:hint="default"/>
+      </w:rPr>
+    </w:lvl>
+  </w:abstractNum>
+  <w:abstractNum w:abstractNumId="5" w15:restartNumberingAfterBreak="0">
     <w:nsid w:val="4B774607"/>
     <w:multiLevelType w:val="multilevel"/>
     <w:tmpl w:val="5A4EDAB2"/>
@@ -2759,7 +3200,7 @@
       </w:rPr>
     </w:lvl>
   </w:abstractNum>
-  <w:abstractNum w:abstractNumId="2" w15:restartNumberingAfterBreak="0">
+  <w:abstractNum w:abstractNumId="6" w15:restartNumberingAfterBreak="0">
     <w:nsid w:val="644E3FC4"/>
     <w:multiLevelType w:val="hybridMultilevel"/>
     <w:tmpl w:val="19BA7336"/>
@@ -2872,7 +3313,7 @@
       </w:rPr>
     </w:lvl>
   </w:abstractNum>
-  <w:abstractNum w:abstractNumId="3" w15:restartNumberingAfterBreak="0">
+  <w:abstractNum w:abstractNumId="7" w15:restartNumberingAfterBreak="0">
     <w:nsid w:val="78D43748"/>
     <w:multiLevelType w:val="hybridMultilevel"/>
     <w:tmpl w:val="80CCA568"/>
@@ -2988,13 +3429,25 @@
     <w:abstractNumId w:val="0"/>
   </w:num>
   <w:num w:numId="2" w16cid:durableId="1883051699">
+    <w:abstractNumId w:val="5"/>
+  </w:num>
+  <w:num w:numId="3" w16cid:durableId="1153568637">
+    <w:abstractNumId w:val="6"/>
+  </w:num>
+  <w:num w:numId="4" w16cid:durableId="2126146616">
+    <w:abstractNumId w:val="7"/>
+  </w:num>
+  <w:num w:numId="5" w16cid:durableId="591207422">
     <w:abstractNumId w:val="1"/>
   </w:num>
-  <w:num w:numId="3" w16cid:durableId="1153568637">
+  <w:num w:numId="6" w16cid:durableId="1220090992">
+    <w:abstractNumId w:val="4"/>
+  </w:num>
+  <w:num w:numId="7" w16cid:durableId="1224171189">
+    <w:abstractNumId w:val="3"/>
+  </w:num>
+  <w:num w:numId="8" w16cid:durableId="472136788">
     <w:abstractNumId w:val="2"/>
-  </w:num>
-  <w:num w:numId="4" w16cid:durableId="2126146616">
-    <w:abstractNumId w:val="3"/>
   </w:num>
   <w:numIdMacAtCleanup w:val="3"/>
 </w:numbering>
@@ -3686,7 +4139,6 @@
     <w:basedOn w:val="Normal"/>
     <w:link w:val="CommentTextChar"/>
     <w:uiPriority w:val="99"/>
-    <w:semiHidden/>
     <w:unhideWhenUsed/>
     <w:rsid w:val="005578B3"/>
     <w:pPr>
@@ -3702,7 +4154,6 @@
     <w:basedOn w:val="DefaultParagraphFont"/>
     <w:link w:val="CommentText"/>
     <w:uiPriority w:val="99"/>
-    <w:semiHidden/>
     <w:rsid w:val="005578B3"/>
     <w:rPr>
       <w:sz w:val="20"/>
@@ -4041,6 +4492,17 @@
         <w:shd w:val="clear" w:color="auto" w:fill="F2F2F2" w:themeFill="background1" w:themeFillShade="F2"/>
       </w:tcPr>
     </w:tblStylePr>
+  </w:style>
+  <w:style w:type="character" w:styleId="Mention">
+    <w:name w:val="Mention"/>
+    <w:basedOn w:val="DefaultParagraphFont"/>
+    <w:uiPriority w:val="99"/>
+    <w:unhideWhenUsed/>
+    <w:rsid w:val="008B11FA"/>
+    <w:rPr>
+      <w:color w:val="2B579A"/>
+      <w:shd w:val="clear" w:color="auto" w:fill="E1DFDD"/>
+    </w:rPr>
   </w:style>
 </w:styles>
 </file>
@@ -4341,6 +4803,24 @@
 </file>
 
 <file path=customXml/item1.xml><?xml version="1.0" encoding="utf-8"?>
+<b:Sources xmlns:b="http://schemas.openxmlformats.org/officeDocument/2006/bibliography" xmlns="http://schemas.openxmlformats.org/officeDocument/2006/bibliography" SelectedStyle="/APASixthEditionOfficeOnline.xsl" StyleName="APA" Version="6"/>
+</file>
+
+<file path=customXml/item2.xml><?xml version="1.0" encoding="utf-8"?>
+<?mso-contentType ?>
+<FormTemplates xmlns="http://schemas.microsoft.com/sharepoint/v3/contenttype/forms">
+  <Display>DocumentLibraryForm</Display>
+  <Edit>DocumentLibraryForm</Edit>
+  <New>DocumentLibraryForm</New>
+</FormTemplates>
+</file>
+
+<file path=customXml/item3.xml><?xml version="1.0" encoding="utf-8"?>
+<?mso-contentType ?>
+<SharedContentType xmlns="Microsoft.SharePoint.Taxonomy.ContentTypeSync" SourceId="29f62856-1543-49d4-a736-4569d363f533" ContentTypeId="0x0101" PreviousValue="false"/>
+</file>
+
+<file path=customXml/item4.xml><?xml version="1.0" encoding="utf-8"?>
 <p:properties xmlns:p="http://schemas.microsoft.com/office/2006/metadata/properties" xmlns:xsi="http://www.w3.org/2001/XMLSchema-instance" xmlns:pc="http://schemas.microsoft.com/office/infopath/2007/PartnerControls">
   <documentManagement>
     <SharedWithUsers xmlns="8f0ccb0b-2b45-4ecf-807d-d8fd9145fac4">
@@ -4350,15 +4830,15 @@
         <AccountType/>
       </UserInfo>
     </SharedWithUsers>
+    <lcf76f155ced4ddcb4097134ff3c332f xmlns="c3fe2bc6-81ec-4aad-a296-b74ae9f31a66">
+      <Terms xmlns="http://schemas.microsoft.com/office/infopath/2007/PartnerControls"/>
+    </lcf76f155ced4ddcb4097134ff3c332f>
     <_Source xmlns="http://schemas.microsoft.com/sharepoint/v3/fields" xsi:nil="true"/>
     <Language xmlns="http://schemas.microsoft.com/sharepoint/v3">English</Language>
     <_ip_UnifiedCompliancePolicyUIAction xmlns="http://schemas.microsoft.com/sharepoint/v3" xsi:nil="true"/>
     <j747ac98061d40f0aa7bd47e1db5675d xmlns="4ffa91fb-a0ff-4ac5-b2db-65c790d184a4">
       <Terms xmlns="http://schemas.microsoft.com/office/infopath/2007/PartnerControls"/>
     </j747ac98061d40f0aa7bd47e1db5675d>
-    <lcf76f155ced4ddcb4097134ff3c332f xmlns="c3fe2bc6-81ec-4aad-a296-b74ae9f31a66">
-      <Terms xmlns="http://schemas.microsoft.com/office/infopath/2007/PartnerControls"/>
-    </lcf76f155ced4ddcb4097134ff3c332f>
     <External_x0020_Contributor xmlns="4ffa91fb-a0ff-4ac5-b2db-65c790d184a4" xsi:nil="true"/>
     <TaxKeywordTaxHTField xmlns="4ffa91fb-a0ff-4ac5-b2db-65c790d184a4">
       <Terms xmlns="http://schemas.microsoft.com/office/infopath/2007/PartnerControls"/>
@@ -4366,8 +4846,9 @@
     <Record xmlns="4ffa91fb-a0ff-4ac5-b2db-65c790d184a4">Shared</Record>
     <_ip_UnifiedCompliancePolicyProperties xmlns="http://schemas.microsoft.com/sharepoint/v3" xsi:nil="true"/>
     <Rights xmlns="4ffa91fb-a0ff-4ac5-b2db-65c790d184a4" xsi:nil="true"/>
-    <Document_x0020_Creation_x0020_Date xmlns="4ffa91fb-a0ff-4ac5-b2db-65c790d184a4">2023-08-31T22:21:54+00:00</Document_x0020_Creation_x0020_Date>
+    <Document_x0020_Creation_x0020_Date xmlns="4ffa91fb-a0ff-4ac5-b2db-65c790d184a4">2025-01-06T19:50:27+00:00</Document_x0020_Creation_x0020_Date>
     <EPA_x0020_Office xmlns="4ffa91fb-a0ff-4ac5-b2db-65c790d184a4" xsi:nil="true"/>
+    <NOTES xmlns="c3fe2bc6-81ec-4aad-a296-b74ae9f31a66" xsi:nil="true"/>
     <CategoryDescription xmlns="http://schemas.microsoft.com/sharepoint.v3" xsi:nil="true"/>
     <Identifier xmlns="4ffa91fb-a0ff-4ac5-b2db-65c790d184a4" xsi:nil="true"/>
     <_Coverage xmlns="http://schemas.microsoft.com/sharepoint/v3/fields" xsi:nil="true"/>
@@ -4387,31 +4868,14 @@
       </UserInfo>
     </EPA_x0020_Contributor>
     <TaxCatchAll xmlns="4ffa91fb-a0ff-4ac5-b2db-65c790d184a4" xsi:nil="true"/>
+    <slidedeckversion xmlns="c3fe2bc6-81ec-4aad-a296-b74ae9f31a66" xsi:nil="true"/>
   </documentManagement>
 </p:properties>
 </file>
 
-<file path=customXml/item2.xml><?xml version="1.0" encoding="utf-8"?>
-<?mso-contentType ?>
-<FormTemplates xmlns="http://schemas.microsoft.com/sharepoint/v3/contenttype/forms">
-  <Display>DocumentLibraryForm</Display>
-  <Edit>DocumentLibraryForm</Edit>
-  <New>DocumentLibraryForm</New>
-</FormTemplates>
-</file>
-
-<file path=customXml/item3.xml><?xml version="1.0" encoding="utf-8"?>
-<?mso-contentType ?>
-<SharedContentType xmlns="Microsoft.SharePoint.Taxonomy.ContentTypeSync" SourceId="29f62856-1543-49d4-a736-4569d363f533" ContentTypeId="0x0101" PreviousValue="false"/>
-</file>
-
-<file path=customXml/item4.xml><?xml version="1.0" encoding="utf-8"?>
-<b:Sources xmlns:b="http://schemas.openxmlformats.org/officeDocument/2006/bibliography" xmlns="http://schemas.openxmlformats.org/officeDocument/2006/bibliography" SelectedStyle="/APASixthEditionOfficeOnline.xsl" StyleName="APA" Version="6"/>
-</file>
-
 <file path=customXml/item5.xml><?xml version="1.0" encoding="utf-8"?>
-<ct:contentTypeSchema xmlns:ct="http://schemas.microsoft.com/office/2006/metadata/contentType" xmlns:ma="http://schemas.microsoft.com/office/2006/metadata/properties/metaAttributes" ct:_="" ma:_="" ma:contentTypeName="Document" ma:contentTypeID="0x010100BCAB26B0D8085F48A9144F3A5DA03370" ma:contentTypeVersion="17" ma:contentTypeDescription="Create a new document." ma:contentTypeScope="" ma:versionID="9ab2f48ef6492263f693cc32ef027b3b">
-  <xsd:schema xmlns:xsd="http://www.w3.org/2001/XMLSchema" xmlns:xs="http://www.w3.org/2001/XMLSchema" xmlns:p="http://schemas.microsoft.com/office/2006/metadata/properties" xmlns:ns1="http://schemas.microsoft.com/sharepoint/v3" xmlns:ns2="4ffa91fb-a0ff-4ac5-b2db-65c790d184a4" xmlns:ns3="http://schemas.microsoft.com/sharepoint.v3" xmlns:ns4="http://schemas.microsoft.com/sharepoint/v3/fields" xmlns:ns5="c3fe2bc6-81ec-4aad-a296-b74ae9f31a66" xmlns:ns6="8f0ccb0b-2b45-4ecf-807d-d8fd9145fac4" targetNamespace="http://schemas.microsoft.com/office/2006/metadata/properties" ma:root="true" ma:fieldsID="58b37a4ef94e70e8a2ec92d8baea6fcf" ns1:_="" ns2:_="" ns3:_="" ns4:_="" ns5:_="" ns6:_="">
+<ct:contentTypeSchema xmlns:ct="http://schemas.microsoft.com/office/2006/metadata/contentType" xmlns:ma="http://schemas.microsoft.com/office/2006/metadata/properties/metaAttributes" ct:_="" ma:_="" ma:contentTypeName="Document" ma:contentTypeID="0x010100BCAB26B0D8085F48A9144F3A5DA03370" ma:contentTypeVersion="21" ma:contentTypeDescription="Create a new document." ma:contentTypeScope="" ma:versionID="3ce9a08ad741bd8024a19667300db26c">
+  <xsd:schema xmlns:xsd="http://www.w3.org/2001/XMLSchema" xmlns:xs="http://www.w3.org/2001/XMLSchema" xmlns:p="http://schemas.microsoft.com/office/2006/metadata/properties" xmlns:ns1="http://schemas.microsoft.com/sharepoint/v3" xmlns:ns2="4ffa91fb-a0ff-4ac5-b2db-65c790d184a4" xmlns:ns3="http://schemas.microsoft.com/sharepoint.v3" xmlns:ns4="http://schemas.microsoft.com/sharepoint/v3/fields" xmlns:ns5="c3fe2bc6-81ec-4aad-a296-b74ae9f31a66" xmlns:ns6="8f0ccb0b-2b45-4ecf-807d-d8fd9145fac4" targetNamespace="http://schemas.microsoft.com/office/2006/metadata/properties" ma:root="true" ma:fieldsID="679fd9f53d65dbafe2ad49f91c4d63b7" ns1:_="" ns2:_="" ns3:_="" ns4:_="" ns5:_="" ns6:_="">
     <xsd:import namespace="http://schemas.microsoft.com/sharepoint/v3"/>
     <xsd:import namespace="4ffa91fb-a0ff-4ac5-b2db-65c790d184a4"/>
     <xsd:import namespace="http://schemas.microsoft.com/sharepoint.v3"/>
@@ -4455,6 +4919,10 @@
                 <xsd:element ref="ns1:_ip_UnifiedCompliancePolicyProperties" minOccurs="0"/>
                 <xsd:element ref="ns1:_ip_UnifiedCompliancePolicyUIAction" minOccurs="0"/>
                 <xsd:element ref="ns5:MediaServiceObjectDetectorVersions" minOccurs="0"/>
+                <xsd:element ref="ns5:slidedeckversion" minOccurs="0"/>
+                <xsd:element ref="ns5:MediaServiceSearchProperties" minOccurs="0"/>
+                <xsd:element ref="ns5:MediaServiceLocation" minOccurs="0"/>
+                <xsd:element ref="ns5:NOTES" minOccurs="0"/>
               </xsd:all>
             </xsd:complexType>
           </xsd:element>
@@ -4736,6 +5204,32 @@
         <xsd:restriction base="dms:Text"/>
       </xsd:simpleType>
     </xsd:element>
+    <xsd:element name="slidedeckversion" ma:index="43" nillable="true" ma:displayName="notes" ma:format="Dropdown" ma:internalName="slidedeckversion">
+      <xsd:simpleType>
+        <xsd:restriction base="dms:Choice">
+          <xsd:enumeration value="FINAL"/>
+          <xsd:enumeration value="STILL DRAFTY"/>
+          <xsd:enumeration value="Choice 3"/>
+        </xsd:restriction>
+      </xsd:simpleType>
+    </xsd:element>
+    <xsd:element name="MediaServiceSearchProperties" ma:index="44" nillable="true" ma:displayName="MediaServiceSearchProperties" ma:hidden="true" ma:internalName="MediaServiceSearchProperties" ma:readOnly="true">
+      <xsd:simpleType>
+        <xsd:restriction base="dms:Note"/>
+      </xsd:simpleType>
+    </xsd:element>
+    <xsd:element name="MediaServiceLocation" ma:index="45" nillable="true" ma:displayName="Location" ma:indexed="true" ma:internalName="MediaServiceLocation" ma:readOnly="true">
+      <xsd:simpleType>
+        <xsd:restriction base="dms:Text"/>
+      </xsd:simpleType>
+    </xsd:element>
+    <xsd:element name="NOTES" ma:index="46" nillable="true" ma:displayName="NOTES" ma:format="Dropdown" ma:internalName="NOTES">
+      <xsd:simpleType>
+        <xsd:restriction base="dms:Text">
+          <xsd:maxLength value="255"/>
+        </xsd:restriction>
+      </xsd:simpleType>
+    </xsd:element>
   </xsd:schema>
   <xsd:schema xmlns:xsd="http://www.w3.org/2001/XMLSchema" xmlns:xs="http://www.w3.org/2001/XMLSchema" xmlns:dms="http://schemas.microsoft.com/office/2006/documentManagement/types" xmlns:pc="http://schemas.microsoft.com/office/infopath/2007/PartnerControls" targetNamespace="8f0ccb0b-2b45-4ecf-807d-d8fd9145fac4" elementFormDefault="qualified">
     <xsd:import namespace="http://schemas.microsoft.com/office/2006/documentManagement/types"/>
@@ -4867,16 +5361,9 @@
 </file>
 
 <file path=customXml/itemProps1.xml><?xml version="1.0" encoding="utf-8"?>
-<ds:datastoreItem xmlns:ds="http://schemas.openxmlformats.org/officeDocument/2006/customXml" ds:itemID="{1FC2BBAC-56A7-4304-8BBF-94A5098FDDD5}">
+<ds:datastoreItem xmlns:ds="http://schemas.openxmlformats.org/officeDocument/2006/customXml" ds:itemID="{A899D5BE-70E1-CB49-B8F4-6CA908803984}">
   <ds:schemaRefs>
-    <ds:schemaRef ds:uri="http://schemas.microsoft.com/office/2006/metadata/properties"/>
-    <ds:schemaRef ds:uri="http://schemas.microsoft.com/office/infopath/2007/PartnerControls"/>
-    <ds:schemaRef ds:uri="8f0ccb0b-2b45-4ecf-807d-d8fd9145fac4"/>
-    <ds:schemaRef ds:uri="http://schemas.microsoft.com/sharepoint/v3/fields"/>
-    <ds:schemaRef ds:uri="http://schemas.microsoft.com/sharepoint/v3"/>
-    <ds:schemaRef ds:uri="4ffa91fb-a0ff-4ac5-b2db-65c790d184a4"/>
-    <ds:schemaRef ds:uri="c3fe2bc6-81ec-4aad-a296-b74ae9f31a66"/>
-    <ds:schemaRef ds:uri="http://schemas.microsoft.com/sharepoint.v3"/>
+    <ds:schemaRef ds:uri="http://schemas.openxmlformats.org/officeDocument/2006/bibliography"/>
   </ds:schemaRefs>
 </ds:datastoreItem>
 </file>
@@ -4890,7 +5377,7 @@
 </file>
 
 <file path=customXml/itemProps3.xml><?xml version="1.0" encoding="utf-8"?>
-<ds:datastoreItem xmlns:ds="http://schemas.openxmlformats.org/officeDocument/2006/customXml" ds:itemID="{92078222-564A-49CB-807F-9F82F975E58E}">
+<ds:datastoreItem xmlns:ds="http://schemas.openxmlformats.org/officeDocument/2006/customXml" ds:itemID="{840FCCD4-D57A-4857-92A1-E63714057CAA}">
   <ds:schemaRefs>
     <ds:schemaRef ds:uri="Microsoft.SharePoint.Taxonomy.ContentTypeSync"/>
   </ds:schemaRefs>
@@ -4898,15 +5385,22 @@
 </file>
 
 <file path=customXml/itemProps4.xml><?xml version="1.0" encoding="utf-8"?>
-<ds:datastoreItem xmlns:ds="http://schemas.openxmlformats.org/officeDocument/2006/customXml" ds:itemID="{A899D5BE-70E1-CB49-B8F4-6CA908803984}">
+<ds:datastoreItem xmlns:ds="http://schemas.openxmlformats.org/officeDocument/2006/customXml" ds:itemID="{1FC2BBAC-56A7-4304-8BBF-94A5098FDDD5}">
   <ds:schemaRefs>
-    <ds:schemaRef ds:uri="http://schemas.openxmlformats.org/officeDocument/2006/bibliography"/>
+    <ds:schemaRef ds:uri="http://schemas.microsoft.com/office/2006/metadata/properties"/>
+    <ds:schemaRef ds:uri="http://schemas.microsoft.com/office/infopath/2007/PartnerControls"/>
+    <ds:schemaRef ds:uri="8f0ccb0b-2b45-4ecf-807d-d8fd9145fac4"/>
+    <ds:schemaRef ds:uri="c3fe2bc6-81ec-4aad-a296-b74ae9f31a66"/>
+    <ds:schemaRef ds:uri="http://schemas.microsoft.com/sharepoint/v3/fields"/>
+    <ds:schemaRef ds:uri="http://schemas.microsoft.com/sharepoint/v3"/>
+    <ds:schemaRef ds:uri="4ffa91fb-a0ff-4ac5-b2db-65c790d184a4"/>
+    <ds:schemaRef ds:uri="http://schemas.microsoft.com/sharepoint.v3"/>
   </ds:schemaRefs>
 </ds:datastoreItem>
 </file>
 
 <file path=customXml/itemProps5.xml><?xml version="1.0" encoding="utf-8"?>
-<ds:datastoreItem xmlns:ds="http://schemas.openxmlformats.org/officeDocument/2006/customXml" ds:itemID="{4859F1CB-DD22-4667-A311-AE98CAFD44F2}">
+<ds:datastoreItem xmlns:ds="http://schemas.openxmlformats.org/officeDocument/2006/customXml" ds:itemID="{5DAF0A76-4A3D-41B9-B667-C336056747DB}">
   <ds:schemaRefs>
     <ds:schemaRef ds:uri="http://schemas.microsoft.com/office/2006/metadata/contentType"/>
     <ds:schemaRef ds:uri="http://schemas.microsoft.com/office/2006/metadata/properties/metaAttributes"/>

</xml_diff>